<commit_message>
Hemos tenido que eliminar un video que no se podia subir
</commit_message>
<xml_diff>
--- a/Master BD Python/5.2 Librerias para ciencia de datos/Ejercicios/ej_U10_E1_enunciado.docx
+++ b/Master BD Python/5.2 Librerias para ciencia de datos/Ejercicios/ej_U10_E1_enunciado.docx
@@ -1,10 +1,10 @@
 
 <file path=word/document.xml><?xml version="1.0" encoding="utf-8"?>
-<w:document xmlns:wpc="http://schemas.microsoft.com/office/word/2010/wordprocessingCanvas" xmlns:cx="http://schemas.microsoft.com/office/drawing/2014/chartex" xmlns:cx1="http://schemas.microsoft.com/office/drawing/2015/9/8/chartex" xmlns:cx2="http://schemas.microsoft.com/office/drawing/2015/10/21/chartex" xmlns:cx3="http://schemas.microsoft.com/office/drawing/2016/5/9/chartex" xmlns:cx4="http://schemas.microsoft.com/office/drawing/2016/5/10/chartex" xmlns:cx5="http://schemas.microsoft.com/office/drawing/2016/5/11/chartex" xmlns:cx6="http://schemas.microsoft.com/office/drawing/2016/5/12/chartex" xmlns:cx7="http://schemas.microsoft.com/office/drawing/2016/5/13/chartex" xmlns:cx8="http://schemas.microsoft.com/office/drawing/2016/5/14/chartex" xmlns:mc="http://schemas.openxmlformats.org/markup-compatibility/2006" xmlns:aink="http://schemas.microsoft.com/office/drawing/2016/ink" xmlns:am3d="http://schemas.microsoft.com/office/drawing/2017/model3d" xmlns:o="urn:schemas-microsoft-com:office:office" xmlns:r="http://schemas.openxmlformats.org/officeDocument/2006/relationships" xmlns:m="http://schemas.openxmlformats.org/officeDocument/2006/math" xmlns:v="urn:schemas-microsoft-com:vml" xmlns:wp14="http://schemas.microsoft.com/office/word/2010/wordprocessingDrawing" xmlns:wp="http://schemas.openxmlformats.org/drawingml/2006/wordprocessingDrawing" xmlns:w10="urn:schemas-microsoft-com:office:word" xmlns:w="http://schemas.openxmlformats.org/wordprocessingml/2006/main" xmlns:w14="http://schemas.microsoft.com/office/word/2010/wordml" xmlns:w15="http://schemas.microsoft.com/office/word/2012/wordml" xmlns:w16cid="http://schemas.microsoft.com/office/word/2016/wordml/cid" xmlns:w16se="http://schemas.microsoft.com/office/word/2015/wordml/symex" xmlns:wpg="http://schemas.microsoft.com/office/word/2010/wordprocessingGroup" xmlns:wpi="http://schemas.microsoft.com/office/word/2010/wordprocessingInk" xmlns:wne="http://schemas.microsoft.com/office/word/2006/wordml" xmlns:wps="http://schemas.microsoft.com/office/word/2010/wordprocessingShape" mc:Ignorable="w14 w15 w16se w16cid wp14">
+<w:document xmlns:wpc="http://schemas.microsoft.com/office/word/2010/wordprocessingCanvas" xmlns:cx="http://schemas.microsoft.com/office/drawing/2014/chartex" xmlns:cx1="http://schemas.microsoft.com/office/drawing/2015/9/8/chartex" xmlns:cx2="http://schemas.microsoft.com/office/drawing/2015/10/21/chartex" xmlns:cx3="http://schemas.microsoft.com/office/drawing/2016/5/9/chartex" xmlns:cx4="http://schemas.microsoft.com/office/drawing/2016/5/10/chartex" xmlns:cx5="http://schemas.microsoft.com/office/drawing/2016/5/11/chartex" xmlns:cx6="http://schemas.microsoft.com/office/drawing/2016/5/12/chartex" xmlns:cx7="http://schemas.microsoft.com/office/drawing/2016/5/13/chartex" xmlns:cx8="http://schemas.microsoft.com/office/drawing/2016/5/14/chartex" xmlns:mc="http://schemas.openxmlformats.org/markup-compatibility/2006" xmlns:aink="http://schemas.microsoft.com/office/drawing/2016/ink" xmlns:am3d="http://schemas.microsoft.com/office/drawing/2017/model3d" xmlns:o="urn:schemas-microsoft-com:office:office" xmlns:oel="http://schemas.microsoft.com/office/2019/extlst" xmlns:r="http://schemas.openxmlformats.org/officeDocument/2006/relationships" xmlns:m="http://schemas.openxmlformats.org/officeDocument/2006/math" xmlns:v="urn:schemas-microsoft-com:vml" xmlns:wp14="http://schemas.microsoft.com/office/word/2010/wordprocessingDrawing" xmlns:wp="http://schemas.openxmlformats.org/drawingml/2006/wordprocessingDrawing" xmlns:w10="urn:schemas-microsoft-com:office:word" xmlns:w="http://schemas.openxmlformats.org/wordprocessingml/2006/main" xmlns:w14="http://schemas.microsoft.com/office/word/2010/wordml" xmlns:w15="http://schemas.microsoft.com/office/word/2012/wordml" xmlns:w16cex="http://schemas.microsoft.com/office/word/2018/wordml/cex" xmlns:w16cid="http://schemas.microsoft.com/office/word/2016/wordml/cid" xmlns:w16="http://schemas.microsoft.com/office/word/2018/wordml" xmlns:w16sdtdh="http://schemas.microsoft.com/office/word/2020/wordml/sdtdatahash" xmlns:w16se="http://schemas.microsoft.com/office/word/2015/wordml/symex" xmlns:wpg="http://schemas.microsoft.com/office/word/2010/wordprocessingGroup" xmlns:wpi="http://schemas.microsoft.com/office/word/2010/wordprocessingInk" xmlns:wne="http://schemas.microsoft.com/office/word/2006/wordml" xmlns:wps="http://schemas.microsoft.com/office/word/2010/wordprocessingShape" mc:Ignorable="w14 w15 w16se w16cid w16 w16cex w16sdtdh wp14">
   <w:body>
     <w:p>
       <w:pPr>
-        <w:pStyle w:val="Title"/>
+        <w:pStyle w:val="Ttulo"/>
       </w:pPr>
       <w:r>
         <w:t>Librerías en Python para ciencia de datos</w:t>
@@ -15,7 +15,7 @@
     </w:p>
     <w:p>
       <w:pPr>
-        <w:pStyle w:val="Title"/>
+        <w:pStyle w:val="Ttulo"/>
       </w:pPr>
       <w:r>
         <w:t>Ejercicio U</w:t>
@@ -39,7 +39,7 @@
     </w:p>
     <w:p>
       <w:pPr>
-        <w:pStyle w:val="Heading1"/>
+        <w:pStyle w:val="Ttulo1"/>
       </w:pPr>
       <w:bookmarkStart w:id="0" w:name="el-marinero-borracho"/>
       <w:bookmarkEnd w:id="0"/>
@@ -83,7 +83,7 @@
     </w:p>
     <w:p>
       <w:pPr>
-        <w:pStyle w:val="HTMLPreformatted"/>
+        <w:pStyle w:val="HTMLconformatoprevio"/>
         <w:shd w:val="clear" w:color="auto" w:fill="F7F7F7"/>
         <w:wordWrap w:val="0"/>
         <w:rPr>
@@ -427,7 +427,7 @@
     </w:p>
     <w:p>
       <w:pPr>
-        <w:pStyle w:val="HTMLPreformatted"/>
+        <w:pStyle w:val="HTMLconformatoprevio"/>
         <w:shd w:val="clear" w:color="auto" w:fill="F7F7F7"/>
         <w:wordWrap w:val="0"/>
         <w:rPr>
@@ -587,7 +587,7 @@
     </w:p>
     <w:p>
       <w:pPr>
-        <w:pStyle w:val="BodyText"/>
+        <w:pStyle w:val="Textoindependiente"/>
       </w:pPr>
     </w:p>
     <w:tbl>
@@ -1593,12 +1593,12 @@
     </w:tbl>
     <w:p>
       <w:pPr>
-        <w:pStyle w:val="BodyText"/>
+        <w:pStyle w:val="Textoindependiente"/>
       </w:pPr>
     </w:p>
     <w:p>
       <w:pPr>
-        <w:pStyle w:val="BodyText"/>
+        <w:pStyle w:val="Textoindependiente"/>
       </w:pPr>
       <w:r>
         <w:t xml:space="preserve">La columna </w:t>
@@ -1625,7 +1625,7 @@
     </w:p>
     <w:p>
       <w:pPr>
-        <w:pStyle w:val="HTMLPreformatted"/>
+        <w:pStyle w:val="HTMLconformatoprevio"/>
         <w:shd w:val="clear" w:color="auto" w:fill="F7F7F7"/>
         <w:wordWrap w:val="0"/>
       </w:pPr>
@@ -1810,12 +1810,12 @@
     </w:p>
     <w:p>
       <w:pPr>
-        <w:pStyle w:val="BodyText"/>
+        <w:pStyle w:val="Textoindependiente"/>
       </w:pPr>
     </w:p>
     <w:p>
       <w:pPr>
-        <w:pStyle w:val="BodyText"/>
+        <w:pStyle w:val="Textoindependiente"/>
       </w:pPr>
       <w:r>
         <w:t xml:space="preserve">La ventaja de usar el tipo </w:t>
@@ -1848,7 +1848,7 @@
     </w:p>
     <w:p>
       <w:pPr>
-        <w:pStyle w:val="HTMLPreformatted"/>
+        <w:pStyle w:val="HTMLconformatoprevio"/>
         <w:shd w:val="clear" w:color="auto" w:fill="F7F7F7"/>
         <w:wordWrap w:val="0"/>
         <w:rPr>
@@ -1871,7 +1871,7 @@
     </w:p>
     <w:p>
       <w:pPr>
-        <w:pStyle w:val="HTMLPreformatted"/>
+        <w:pStyle w:val="HTMLconformatoprevio"/>
         <w:shd w:val="clear" w:color="auto" w:fill="F7F7F7"/>
         <w:wordWrap w:val="0"/>
         <w:rPr>
@@ -1957,7 +1957,7 @@
     </w:p>
     <w:p>
       <w:pPr>
-        <w:pStyle w:val="HTMLPreformatted"/>
+        <w:pStyle w:val="HTMLconformatoprevio"/>
         <w:shd w:val="clear" w:color="auto" w:fill="F7F7F7"/>
         <w:wordWrap w:val="0"/>
         <w:rPr>
@@ -1980,7 +1980,7 @@
     </w:p>
     <w:p>
       <w:pPr>
-        <w:pStyle w:val="HTMLPreformatted"/>
+        <w:pStyle w:val="HTMLconformatoprevio"/>
         <w:shd w:val="clear" w:color="auto" w:fill="F7F7F7"/>
         <w:wordWrap w:val="0"/>
         <w:rPr>
@@ -2104,7 +2104,6 @@
         <w:pStyle w:val="Output"/>
       </w:pPr>
       <w:r>
-        <w:lastRenderedPageBreak/>
         <w:t>3    2016-09-01</w:t>
       </w:r>
     </w:p>
@@ -2113,6 +2112,7 @@
         <w:pStyle w:val="Output"/>
       </w:pPr>
       <w:r>
+        <w:lastRenderedPageBreak/>
         <w:t>4    2016-09-01</w:t>
       </w:r>
     </w:p>
@@ -2134,7 +2134,7 @@
     </w:p>
     <w:p>
       <w:pPr>
-        <w:pStyle w:val="BodyText"/>
+        <w:pStyle w:val="Textoindependiente"/>
         <w:rPr>
           <w:lang w:val="en-US"/>
         </w:rPr>
@@ -2142,7 +2142,7 @@
     </w:p>
     <w:p>
       <w:pPr>
-        <w:pStyle w:val="HTMLPreformatted"/>
+        <w:pStyle w:val="HTMLconformatoprevio"/>
         <w:shd w:val="clear" w:color="auto" w:fill="F7F7F7"/>
         <w:wordWrap w:val="0"/>
         <w:rPr>
@@ -2193,7 +2193,7 @@
     </w:p>
     <w:p>
       <w:pPr>
-        <w:pStyle w:val="HTMLPreformatted"/>
+        <w:pStyle w:val="HTMLconformatoprevio"/>
         <w:shd w:val="clear" w:color="auto" w:fill="F7F7F7"/>
         <w:wordWrap w:val="0"/>
         <w:rPr>
@@ -2346,12 +2346,12 @@
     </w:p>
     <w:p>
       <w:pPr>
-        <w:pStyle w:val="BodyText"/>
+        <w:pStyle w:val="Textoindependiente"/>
       </w:pPr>
     </w:p>
     <w:p>
       <w:pPr>
-        <w:pStyle w:val="BodyText"/>
+        <w:pStyle w:val="Textoindependiente"/>
       </w:pPr>
       <w:r>
         <w:t>De forma análoga, hay atributos para extraer el año (</w:t>
@@ -2403,7 +2403,7 @@
     </w:p>
     <w:p>
       <w:pPr>
-        <w:pStyle w:val="BodyText"/>
+        <w:pStyle w:val="Textoindependiente"/>
       </w:pPr>
       <w:r>
         <w:t xml:space="preserve">Otro método importante es </w:t>
@@ -2444,7 +2444,7 @@
     </w:p>
     <w:p>
       <w:pPr>
-        <w:pStyle w:val="HTMLPreformatted"/>
+        <w:pStyle w:val="HTMLconformatoprevio"/>
         <w:shd w:val="clear" w:color="auto" w:fill="F7F7F7"/>
         <w:wordWrap w:val="0"/>
         <w:rPr>
@@ -2530,7 +2530,7 @@
     </w:p>
     <w:p>
       <w:pPr>
-        <w:pStyle w:val="HTMLPreformatted"/>
+        <w:pStyle w:val="HTMLconformatoprevio"/>
         <w:shd w:val="clear" w:color="auto" w:fill="F7F7F7"/>
         <w:wordWrap w:val="0"/>
         <w:rPr>
@@ -2680,7 +2680,7 @@
     </w:p>
     <w:p>
       <w:pPr>
-        <w:pStyle w:val="HTMLPreformatted"/>
+        <w:pStyle w:val="HTMLconformatoprevio"/>
         <w:shd w:val="clear" w:color="auto" w:fill="F7F7F7"/>
         <w:wordWrap w:val="0"/>
         <w:rPr>
@@ -2701,7 +2701,7 @@
     </w:p>
     <w:p>
       <w:pPr>
-        <w:pStyle w:val="HTMLPreformatted"/>
+        <w:pStyle w:val="HTMLconformatoprevio"/>
         <w:shd w:val="clear" w:color="auto" w:fill="F7F7F7"/>
         <w:wordWrap w:val="0"/>
         <w:rPr>
@@ -2713,7 +2713,7 @@
     </w:p>
     <w:p>
       <w:pPr>
-        <w:pStyle w:val="HTMLPreformatted"/>
+        <w:pStyle w:val="HTMLconformatoprevio"/>
         <w:shd w:val="clear" w:color="auto" w:fill="F7F7F7"/>
         <w:wordWrap w:val="0"/>
         <w:rPr>
@@ -2765,7 +2765,7 @@
     </w:p>
     <w:p>
       <w:pPr>
-        <w:pStyle w:val="BodyText"/>
+        <w:pStyle w:val="Textoindependiente"/>
       </w:pPr>
     </w:p>
     <w:tbl>
@@ -4039,12 +4039,12 @@
     </w:tbl>
     <w:p>
       <w:pPr>
-        <w:pStyle w:val="BodyText"/>
+        <w:pStyle w:val="Textoindependiente"/>
       </w:pPr>
     </w:p>
     <w:p>
       <w:pPr>
-        <w:pStyle w:val="BodyText"/>
+        <w:pStyle w:val="Textoindependiente"/>
       </w:pPr>
       <w:r>
         <w:t xml:space="preserve">Fijándote en los ejemplos anteriores, ahora te vamos a pedir que escribas un código en el que asignes a nuestro </w:t>
@@ -4060,7 +4060,7 @@
     </w:p>
     <w:p>
       <w:pPr>
-        <w:pStyle w:val="BodyText"/>
+        <w:pStyle w:val="Textoindependiente"/>
         <w:numPr>
           <w:ilvl w:val="0"/>
           <w:numId w:val="48"/>
@@ -4077,7 +4077,7 @@
     </w:p>
     <w:p>
       <w:pPr>
-        <w:pStyle w:val="BodyText"/>
+        <w:pStyle w:val="Textoindependiente"/>
         <w:numPr>
           <w:ilvl w:val="0"/>
           <w:numId w:val="48"/>
@@ -4094,7 +4094,7 @@
     </w:p>
     <w:p>
       <w:pPr>
-        <w:pStyle w:val="BodyText"/>
+        <w:pStyle w:val="Textoindependiente"/>
         <w:numPr>
           <w:ilvl w:val="0"/>
           <w:numId w:val="48"/>
@@ -4111,7 +4111,7 @@
     </w:p>
     <w:p>
       <w:pPr>
-        <w:pStyle w:val="BodyText"/>
+        <w:pStyle w:val="Textoindependiente"/>
         <w:numPr>
           <w:ilvl w:val="0"/>
           <w:numId w:val="48"/>
@@ -4119,7 +4119,6 @@
       </w:pPr>
       <w:proofErr w:type="spellStart"/>
       <w:r>
-        <w:lastRenderedPageBreak/>
         <w:t>dia_semana</w:t>
       </w:r>
       <w:proofErr w:type="spellEnd"/>
@@ -4171,6 +4170,7 @@
           <w:szCs w:val="21"/>
           <w:lang w:eastAsia="es-ES"/>
         </w:rPr>
+        <w:lastRenderedPageBreak/>
         <w:t xml:space="preserve">consumo </w:t>
       </w:r>
       <w:r>
@@ -4238,12 +4238,12 @@
     </w:p>
     <w:p>
       <w:pPr>
-        <w:pStyle w:val="BodyText"/>
+        <w:pStyle w:val="Textoindependiente"/>
       </w:pPr>
     </w:p>
     <w:p>
       <w:pPr>
-        <w:pStyle w:val="BodyText"/>
+        <w:pStyle w:val="Textoindependiente"/>
       </w:pPr>
       <w:r>
         <w:t>Al final deberías obtener algo así:</w:t>
@@ -4327,7 +4327,7 @@
     </w:p>
     <w:p>
       <w:pPr>
-        <w:pStyle w:val="BodyText"/>
+        <w:pStyle w:val="Textoindependiente"/>
       </w:pPr>
     </w:p>
     <w:tbl>
@@ -6588,12 +6588,12 @@
     </w:tbl>
     <w:p>
       <w:pPr>
-        <w:pStyle w:val="BodyText"/>
+        <w:pStyle w:val="Textoindependiente"/>
       </w:pPr>
     </w:p>
     <w:p>
       <w:pPr>
-        <w:pStyle w:val="BodyText"/>
+        <w:pStyle w:val="Textoindependiente"/>
       </w:pPr>
       <w:r>
         <w:t>¿Cuál es el consumo máximo que se ha registrado en los datos que tenemos?</w:t>
@@ -6601,12 +6601,12 @@
     </w:p>
     <w:p>
       <w:pPr>
-        <w:pStyle w:val="BodyText"/>
+        <w:pStyle w:val="Textoindependiente"/>
       </w:pPr>
     </w:p>
     <w:p>
       <w:pPr>
-        <w:pStyle w:val="BodyText"/>
+        <w:pStyle w:val="Textoindependiente"/>
       </w:pPr>
       <w:r>
         <w:t>Extrae los datos del día y hora en el que se ha registrado el mayor consumo.</w:t>
@@ -6614,12 +6614,12 @@
     </w:p>
     <w:p>
       <w:pPr>
-        <w:pStyle w:val="BodyText"/>
+        <w:pStyle w:val="Textoindependiente"/>
       </w:pPr>
     </w:p>
     <w:p>
       <w:pPr>
-        <w:pStyle w:val="BodyText"/>
+        <w:pStyle w:val="Textoindependiente"/>
       </w:pPr>
       <w:r>
         <w:t xml:space="preserve">Filtra las horas con consumo inferior a 0.02 </w:t>
@@ -6632,12 +6632,12 @@
     </w:p>
     <w:p>
       <w:pPr>
-        <w:pStyle w:val="BodyText"/>
+        <w:pStyle w:val="Textoindependiente"/>
       </w:pPr>
     </w:p>
     <w:p>
       <w:pPr>
-        <w:pStyle w:val="BodyText"/>
+        <w:pStyle w:val="Textoindependiente"/>
       </w:pPr>
       <w:r>
         <w:t>¿Puedes calcular el consumo promedio de los martes?</w:t>
@@ -6645,12 +6645,12 @@
     </w:p>
     <w:p>
       <w:pPr>
-        <w:pStyle w:val="BodyText"/>
+        <w:pStyle w:val="Textoindependiente"/>
       </w:pPr>
     </w:p>
     <w:p>
       <w:pPr>
-        <w:pStyle w:val="BodyText"/>
+        <w:pStyle w:val="Textoindependiente"/>
       </w:pPr>
       <w:r>
         <w:t xml:space="preserve">¿Y el precio promedio del </w:t>
@@ -6666,12 +6666,12 @@
     </w:p>
     <w:p>
       <w:pPr>
-        <w:pStyle w:val="BodyText"/>
+        <w:pStyle w:val="Textoindependiente"/>
       </w:pPr>
     </w:p>
     <w:p>
       <w:pPr>
-        <w:pStyle w:val="BodyText"/>
+        <w:pStyle w:val="Textoindependiente"/>
       </w:pPr>
       <w:r>
         <w:t>¿Serías capaz de calcular el consumo y precio promedio para los ma</w:t>
@@ -6742,12 +6742,12 @@
     </w:p>
     <w:p>
       <w:pPr>
-        <w:pStyle w:val="BodyText"/>
+        <w:pStyle w:val="Textoindependiente"/>
       </w:pPr>
     </w:p>
     <w:p>
       <w:pPr>
-        <w:pStyle w:val="BodyText"/>
+        <w:pStyle w:val="Textoindependiente"/>
       </w:pPr>
       <w:r>
         <w:t>Calcula ahora los consumos y precios medios por mes.</w:t>
@@ -6755,20 +6755,21 @@
     </w:p>
     <w:p>
       <w:pPr>
-        <w:pStyle w:val="BodyText"/>
+        <w:pStyle w:val="Textoindependiente"/>
       </w:pPr>
     </w:p>
     <w:p>
       <w:pPr>
-        <w:pStyle w:val="BodyText"/>
-      </w:pPr>
-      <w:r>
+        <w:pStyle w:val="Textoindependiente"/>
+      </w:pPr>
+      <w:r>
+        <w:lastRenderedPageBreak/>
         <w:t>Ahora vamos a cargar los datos de precio de la electricidad en el mercado diario mayorista (distinto del precio al que se cobra la electricidad al consumidor).</w:t>
       </w:r>
     </w:p>
     <w:p>
       <w:pPr>
-        <w:pStyle w:val="HTMLPreformatted"/>
+        <w:pStyle w:val="HTMLconformatoprevio"/>
         <w:shd w:val="clear" w:color="auto" w:fill="F7F7F7"/>
         <w:wordWrap w:val="0"/>
         <w:rPr>
@@ -6931,7 +6932,7 @@
     </w:p>
     <w:p>
       <w:pPr>
-        <w:pStyle w:val="BodyText"/>
+        <w:pStyle w:val="Textoindependiente"/>
       </w:pPr>
     </w:p>
     <w:tbl>
@@ -7702,12 +7703,12 @@
     </w:tbl>
     <w:p>
       <w:pPr>
-        <w:pStyle w:val="BodyText"/>
+        <w:pStyle w:val="Textoindependiente"/>
       </w:pPr>
     </w:p>
     <w:p>
       <w:pPr>
-        <w:pStyle w:val="BodyText"/>
+        <w:pStyle w:val="Textoindependiente"/>
       </w:pPr>
       <w:r>
         <w:t xml:space="preserve">Transforma la columna </w:t>
@@ -7726,73 +7727,79 @@
       </w:r>
       <w:proofErr w:type="spellEnd"/>
       <w:r>
-        <w:t xml:space="preserve"> para que sea del tipo fecha y hora.</w:t>
+        <w:t xml:space="preserve"> para que sea del tipo fecha </w:t>
       </w:r>
     </w:p>
     <w:p>
       <w:pPr>
-        <w:pStyle w:val="BodyText"/>
-      </w:pPr>
+        <w:pStyle w:val="Textoindependiente"/>
+      </w:pPr>
+      <w:r>
+        <w:t>y hora.</w:t>
+      </w:r>
     </w:p>
     <w:p>
       <w:pPr>
-        <w:pStyle w:val="BodyText"/>
-      </w:pPr>
-      <w:r>
-        <w:t>Ahora cruza los datos de consumo con los datos de precio del mercado diario que acabamos de cargar.</w:t>
-      </w:r>
+        <w:pStyle w:val="Textoindependiente"/>
+      </w:pPr>
     </w:p>
     <w:p>
       <w:pPr>
-        <w:pStyle w:val="BodyText"/>
-      </w:pPr>
+        <w:pStyle w:val="Textoindependiente"/>
+      </w:pPr>
+      <w:r>
+        <w:t>Ahora cruza los datos de consumo con los datos de precio del mercado diario que acabamos de cargar.</w:t>
+      </w:r>
     </w:p>
     <w:p>
       <w:pPr>
-        <w:pStyle w:val="BodyText"/>
-      </w:pPr>
-      <w:r>
-        <w:t>Calcula una nueva columna '</w:t>
-      </w:r>
-      <w:proofErr w:type="spellStart"/>
-      <w:r>
-        <w:t>dif_precio</w:t>
-      </w:r>
-      <w:proofErr w:type="spellEnd"/>
-      <w:r>
-        <w:t>' con la diferencia entre el precio pagado por el consumidor cada hora y el precio de la electricidad en el mercado diario. Ojo, ten en cuenta que el precio del consumidor está en €/kWh y el precio del mercado está en €/</w:t>
-      </w:r>
-      <w:proofErr w:type="spellStart"/>
-      <w:r>
-        <w:t>MWh</w:t>
-      </w:r>
-      <w:proofErr w:type="spellEnd"/>
-      <w:r>
-        <w:t>.</w:t>
-      </w:r>
+        <w:pStyle w:val="Textoindependiente"/>
+      </w:pPr>
     </w:p>
     <w:p>
       <w:pPr>
-        <w:pStyle w:val="BodyText"/>
-      </w:pPr>
+        <w:pStyle w:val="Textoindependiente"/>
+      </w:pPr>
+      <w:r>
+        <w:t>Calcula una nueva columna '</w:t>
+      </w:r>
+      <w:proofErr w:type="spellStart"/>
+      <w:r>
+        <w:t>dif_precio</w:t>
+      </w:r>
+      <w:proofErr w:type="spellEnd"/>
+      <w:r>
+        <w:t>' con la diferencia entre el precio pagado por el consumidor cada hora y el precio de la electricidad en el mercado diario. Ojo, ten en cuenta que el precio del consumidor está en €/kWh y el precio del mercado está en €/</w:t>
+      </w:r>
+      <w:proofErr w:type="spellStart"/>
+      <w:r>
+        <w:t>MWh</w:t>
+      </w:r>
+      <w:proofErr w:type="spellEnd"/>
+      <w:r>
+        <w:t>.</w:t>
+      </w:r>
     </w:p>
     <w:p>
       <w:pPr>
-        <w:pStyle w:val="BodyText"/>
-      </w:pPr>
-      <w:r>
-        <w:t>Para terminar, calcula la diferencia de precios promedio para cada mes.</w:t>
-      </w:r>
+        <w:pStyle w:val="Textoindependiente"/>
+      </w:pPr>
     </w:p>
     <w:p>
       <w:pPr>
-        <w:pStyle w:val="BodyText"/>
+        <w:pStyle w:val="Textoindependiente"/>
+      </w:pPr>
+      <w:r>
+        <w:t>Para terminar, calcula la diferencia de precios promedio para cada mes.</w:t>
+      </w:r>
+    </w:p>
+    <w:p>
+      <w:pPr>
+        <w:pStyle w:val="Textoindependiente"/>
         <w:rPr>
           <w:lang w:val="en-US"/>
         </w:rPr>
       </w:pPr>
-      <w:bookmarkStart w:id="1" w:name="_GoBack"/>
-      <w:bookmarkEnd w:id="1"/>
     </w:p>
     <w:sectPr>
       <w:headerReference w:type="default" r:id="rId7"/>
@@ -7807,7 +7814,7 @@
 </file>
 
 <file path=word/endnotes.xml><?xml version="1.0" encoding="utf-8"?>
-<w:endnotes xmlns:wpc="http://schemas.microsoft.com/office/word/2010/wordprocessingCanvas" xmlns:cx="http://schemas.microsoft.com/office/drawing/2014/chartex" xmlns:cx1="http://schemas.microsoft.com/office/drawing/2015/9/8/chartex" xmlns:cx2="http://schemas.microsoft.com/office/drawing/2015/10/21/chartex" xmlns:cx3="http://schemas.microsoft.com/office/drawing/2016/5/9/chartex" xmlns:cx4="http://schemas.microsoft.com/office/drawing/2016/5/10/chartex" xmlns:cx5="http://schemas.microsoft.com/office/drawing/2016/5/11/chartex" xmlns:cx6="http://schemas.microsoft.com/office/drawing/2016/5/12/chartex" xmlns:cx7="http://schemas.microsoft.com/office/drawing/2016/5/13/chartex" xmlns:cx8="http://schemas.microsoft.com/office/drawing/2016/5/14/chartex" xmlns:mc="http://schemas.openxmlformats.org/markup-compatibility/2006" xmlns:aink="http://schemas.microsoft.com/office/drawing/2016/ink" xmlns:am3d="http://schemas.microsoft.com/office/drawing/2017/model3d" xmlns:o="urn:schemas-microsoft-com:office:office" xmlns:r="http://schemas.openxmlformats.org/officeDocument/2006/relationships" xmlns:m="http://schemas.openxmlformats.org/officeDocument/2006/math" xmlns:v="urn:schemas-microsoft-com:vml" xmlns:wp14="http://schemas.microsoft.com/office/word/2010/wordprocessingDrawing" xmlns:wp="http://schemas.openxmlformats.org/drawingml/2006/wordprocessingDrawing" xmlns:w10="urn:schemas-microsoft-com:office:word" xmlns:w="http://schemas.openxmlformats.org/wordprocessingml/2006/main" xmlns:w14="http://schemas.microsoft.com/office/word/2010/wordml" xmlns:w15="http://schemas.microsoft.com/office/word/2012/wordml" xmlns:w16cid="http://schemas.microsoft.com/office/word/2016/wordml/cid" xmlns:w16se="http://schemas.microsoft.com/office/word/2015/wordml/symex" xmlns:wpg="http://schemas.microsoft.com/office/word/2010/wordprocessingGroup" xmlns:wpi="http://schemas.microsoft.com/office/word/2010/wordprocessingInk" xmlns:wne="http://schemas.microsoft.com/office/word/2006/wordml" xmlns:wps="http://schemas.microsoft.com/office/word/2010/wordprocessingShape" mc:Ignorable="w14 w15 w16se w16cid wp14">
+<w:endnotes xmlns:wpc="http://schemas.microsoft.com/office/word/2010/wordprocessingCanvas" xmlns:cx="http://schemas.microsoft.com/office/drawing/2014/chartex" xmlns:cx1="http://schemas.microsoft.com/office/drawing/2015/9/8/chartex" xmlns:cx2="http://schemas.microsoft.com/office/drawing/2015/10/21/chartex" xmlns:cx3="http://schemas.microsoft.com/office/drawing/2016/5/9/chartex" xmlns:cx4="http://schemas.microsoft.com/office/drawing/2016/5/10/chartex" xmlns:cx5="http://schemas.microsoft.com/office/drawing/2016/5/11/chartex" xmlns:cx6="http://schemas.microsoft.com/office/drawing/2016/5/12/chartex" xmlns:cx7="http://schemas.microsoft.com/office/drawing/2016/5/13/chartex" xmlns:cx8="http://schemas.microsoft.com/office/drawing/2016/5/14/chartex" xmlns:mc="http://schemas.openxmlformats.org/markup-compatibility/2006" xmlns:aink="http://schemas.microsoft.com/office/drawing/2016/ink" xmlns:am3d="http://schemas.microsoft.com/office/drawing/2017/model3d" xmlns:o="urn:schemas-microsoft-com:office:office" xmlns:oel="http://schemas.microsoft.com/office/2019/extlst" xmlns:r="http://schemas.openxmlformats.org/officeDocument/2006/relationships" xmlns:m="http://schemas.openxmlformats.org/officeDocument/2006/math" xmlns:v="urn:schemas-microsoft-com:vml" xmlns:wp14="http://schemas.microsoft.com/office/word/2010/wordprocessingDrawing" xmlns:wp="http://schemas.openxmlformats.org/drawingml/2006/wordprocessingDrawing" xmlns:w10="urn:schemas-microsoft-com:office:word" xmlns:w="http://schemas.openxmlformats.org/wordprocessingml/2006/main" xmlns:w14="http://schemas.microsoft.com/office/word/2010/wordml" xmlns:w15="http://schemas.microsoft.com/office/word/2012/wordml" xmlns:w16cex="http://schemas.microsoft.com/office/word/2018/wordml/cex" xmlns:w16cid="http://schemas.microsoft.com/office/word/2016/wordml/cid" xmlns:w16="http://schemas.microsoft.com/office/word/2018/wordml" xmlns:w16sdtdh="http://schemas.microsoft.com/office/word/2020/wordml/sdtdatahash" xmlns:w16se="http://schemas.microsoft.com/office/word/2015/wordml/symex" xmlns:wpg="http://schemas.microsoft.com/office/word/2010/wordprocessingGroup" xmlns:wpi="http://schemas.microsoft.com/office/word/2010/wordprocessingInk" xmlns:wne="http://schemas.microsoft.com/office/word/2006/wordml" xmlns:wps="http://schemas.microsoft.com/office/word/2010/wordprocessingShape" mc:Ignorable="w14 w15 w16se w16cid w16 w16cex w16sdtdh wp14">
   <w:endnote w:type="separator" w:id="-1">
     <w:p>
       <w:pPr>
@@ -7832,10 +7839,10 @@
 </file>
 
 <file path=word/footer1.xml><?xml version="1.0" encoding="utf-8"?>
-<w:ftr xmlns:wpc="http://schemas.microsoft.com/office/word/2010/wordprocessingCanvas" xmlns:cx="http://schemas.microsoft.com/office/drawing/2014/chartex" xmlns:cx1="http://schemas.microsoft.com/office/drawing/2015/9/8/chartex" xmlns:cx2="http://schemas.microsoft.com/office/drawing/2015/10/21/chartex" xmlns:cx3="http://schemas.microsoft.com/office/drawing/2016/5/9/chartex" xmlns:cx4="http://schemas.microsoft.com/office/drawing/2016/5/10/chartex" xmlns:cx5="http://schemas.microsoft.com/office/drawing/2016/5/11/chartex" xmlns:cx6="http://schemas.microsoft.com/office/drawing/2016/5/12/chartex" xmlns:cx7="http://schemas.microsoft.com/office/drawing/2016/5/13/chartex" xmlns:cx8="http://schemas.microsoft.com/office/drawing/2016/5/14/chartex" xmlns:mc="http://schemas.openxmlformats.org/markup-compatibility/2006" xmlns:aink="http://schemas.microsoft.com/office/drawing/2016/ink" xmlns:am3d="http://schemas.microsoft.com/office/drawing/2017/model3d" xmlns:o="urn:schemas-microsoft-com:office:office" xmlns:r="http://schemas.openxmlformats.org/officeDocument/2006/relationships" xmlns:m="http://schemas.openxmlformats.org/officeDocument/2006/math" xmlns:v="urn:schemas-microsoft-com:vml" xmlns:wp14="http://schemas.microsoft.com/office/word/2010/wordprocessingDrawing" xmlns:wp="http://schemas.openxmlformats.org/drawingml/2006/wordprocessingDrawing" xmlns:w10="urn:schemas-microsoft-com:office:word" xmlns:w="http://schemas.openxmlformats.org/wordprocessingml/2006/main" xmlns:w14="http://schemas.microsoft.com/office/word/2010/wordml" xmlns:w15="http://schemas.microsoft.com/office/word/2012/wordml" xmlns:w16cid="http://schemas.microsoft.com/office/word/2016/wordml/cid" xmlns:w16se="http://schemas.microsoft.com/office/word/2015/wordml/symex" xmlns:wpg="http://schemas.microsoft.com/office/word/2010/wordprocessingGroup" xmlns:wpi="http://schemas.microsoft.com/office/word/2010/wordprocessingInk" xmlns:wne="http://schemas.microsoft.com/office/word/2006/wordml" xmlns:wps="http://schemas.microsoft.com/office/word/2010/wordprocessingShape" mc:Ignorable="w14 w15 w16se w16cid wp14">
+<w:ftr xmlns:wpc="http://schemas.microsoft.com/office/word/2010/wordprocessingCanvas" xmlns:cx="http://schemas.microsoft.com/office/drawing/2014/chartex" xmlns:cx1="http://schemas.microsoft.com/office/drawing/2015/9/8/chartex" xmlns:cx2="http://schemas.microsoft.com/office/drawing/2015/10/21/chartex" xmlns:cx3="http://schemas.microsoft.com/office/drawing/2016/5/9/chartex" xmlns:cx4="http://schemas.microsoft.com/office/drawing/2016/5/10/chartex" xmlns:cx5="http://schemas.microsoft.com/office/drawing/2016/5/11/chartex" xmlns:cx6="http://schemas.microsoft.com/office/drawing/2016/5/12/chartex" xmlns:cx7="http://schemas.microsoft.com/office/drawing/2016/5/13/chartex" xmlns:cx8="http://schemas.microsoft.com/office/drawing/2016/5/14/chartex" xmlns:mc="http://schemas.openxmlformats.org/markup-compatibility/2006" xmlns:aink="http://schemas.microsoft.com/office/drawing/2016/ink" xmlns:am3d="http://schemas.microsoft.com/office/drawing/2017/model3d" xmlns:o="urn:schemas-microsoft-com:office:office" xmlns:oel="http://schemas.microsoft.com/office/2019/extlst" xmlns:r="http://schemas.openxmlformats.org/officeDocument/2006/relationships" xmlns:m="http://schemas.openxmlformats.org/officeDocument/2006/math" xmlns:v="urn:schemas-microsoft-com:vml" xmlns:wp14="http://schemas.microsoft.com/office/word/2010/wordprocessingDrawing" xmlns:wp="http://schemas.openxmlformats.org/drawingml/2006/wordprocessingDrawing" xmlns:w10="urn:schemas-microsoft-com:office:word" xmlns:w="http://schemas.openxmlformats.org/wordprocessingml/2006/main" xmlns:w14="http://schemas.microsoft.com/office/word/2010/wordml" xmlns:w15="http://schemas.microsoft.com/office/word/2012/wordml" xmlns:w16cex="http://schemas.microsoft.com/office/word/2018/wordml/cex" xmlns:w16cid="http://schemas.microsoft.com/office/word/2016/wordml/cid" xmlns:w16="http://schemas.microsoft.com/office/word/2018/wordml" xmlns:w16sdtdh="http://schemas.microsoft.com/office/word/2020/wordml/sdtdatahash" xmlns:w16se="http://schemas.microsoft.com/office/word/2015/wordml/symex" xmlns:wpg="http://schemas.microsoft.com/office/word/2010/wordprocessingGroup" xmlns:wpi="http://schemas.microsoft.com/office/word/2010/wordprocessingInk" xmlns:wne="http://schemas.microsoft.com/office/word/2006/wordml" xmlns:wps="http://schemas.microsoft.com/office/word/2010/wordprocessingShape" mc:Ignorable="w14 w15 w16se w16cid w16 w16cex w16sdtdh wp14">
   <w:p>
     <w:pPr>
-      <w:pStyle w:val="Footer"/>
+      <w:pStyle w:val="Piedepgina"/>
       <w:tabs>
         <w:tab w:val="center" w:pos="3968"/>
         <w:tab w:val="left" w:pos="7104"/>
@@ -7850,7 +7857,7 @@
           <v:stroke joinstyle="miter"/>
           <v:path gradientshapeok="t" o:connecttype="rect"/>
         </v:shapetype>
-        <v:shape id="Cuadro de texto 34" o:spid="_x0000_s2050" type="#_x0000_t202" style="position:absolute;margin-left:389.2pt;margin-top:11.6pt;width:22.7pt;height:22.7pt;z-index:-251653120;visibility:visible;mso-wrap-style:square;mso-width-percent:0;mso-height-percent:0;mso-wrap-distance-left:9pt;mso-wrap-distance-top:0;mso-wrap-distance-right:9pt;mso-wrap-distance-bottom:0;mso-position-horizontal:absolute;mso-position-horizontal-relative:text;mso-position-vertical:absolute;mso-position-vertical-relative:text;mso-width-percent:0;mso-height-percent:0;mso-width-relative:page;mso-height-relative:page;v-text-anchor:top" o:gfxdata="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" fillcolor="black" stroked="f">
+        <v:shape id="Cuadro de texto 34" o:spid="_x0000_s1026" type="#_x0000_t202" style="position:absolute;margin-left:389.2pt;margin-top:11.6pt;width:22.7pt;height:22.7pt;z-index:-251653120;visibility:visible;mso-wrap-style:square;mso-width-percent:0;mso-height-percent:0;mso-wrap-distance-left:9pt;mso-wrap-distance-top:0;mso-wrap-distance-right:9pt;mso-wrap-distance-bottom:0;mso-position-horizontal:absolute;mso-position-horizontal-relative:text;mso-position-vertical:absolute;mso-position-vertical-relative:text;mso-width-percent:0;mso-height-percent:0;mso-width-relative:page;mso-height-relative:page;v-text-anchor:top" o:gfxdata="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" fillcolor="black" stroked="f">
           <v:textbox inset="0,1.9mm,0,0">
             <w:txbxContent>
               <w:p>
@@ -7862,32 +7869,32 @@
                 </w:pPr>
                 <w:r>
                   <w:rPr>
-                    <w:rStyle w:val="PageNumber"/>
+                    <w:rStyle w:val="Nmerodepgina"/>
                   </w:rPr>
                   <w:fldChar w:fldCharType="begin"/>
                 </w:r>
                 <w:r>
                   <w:rPr>
-                    <w:rStyle w:val="PageNumber"/>
+                    <w:rStyle w:val="Nmerodepgina"/>
                   </w:rPr>
                   <w:instrText xml:space="preserve"> PAGE </w:instrText>
                 </w:r>
                 <w:r>
                   <w:rPr>
-                    <w:rStyle w:val="PageNumber"/>
+                    <w:rStyle w:val="Nmerodepgina"/>
                   </w:rPr>
                   <w:fldChar w:fldCharType="separate"/>
                 </w:r>
                 <w:r>
                   <w:rPr>
-                    <w:rStyle w:val="PageNumber"/>
+                    <w:rStyle w:val="Nmerodepgina"/>
                     <w:noProof/>
                   </w:rPr>
                   <w:t>8</w:t>
                 </w:r>
                 <w:r>
                   <w:rPr>
-                    <w:rStyle w:val="PageNumber"/>
+                    <w:rStyle w:val="Nmerodepgina"/>
                   </w:rPr>
                   <w:fldChar w:fldCharType="end"/>
                 </w:r>
@@ -7902,7 +7909,7 @@
         <w:noProof/>
       </w:rPr>
       <w:pict w14:anchorId="0705A44F">
-        <v:line id="Conector recto 35" o:spid="_x0000_s2049" style="position:absolute;z-index:-251652096;visibility:visible;mso-wrap-style:square;mso-width-percent:0;mso-height-percent:0;mso-wrap-distance-left:9pt;mso-wrap-distance-top:0;mso-wrap-distance-right:9pt;mso-wrap-distance-bottom:0;mso-position-horizontal:absolute;mso-position-horizontal-relative:text;mso-position-vertical:absolute;mso-position-vertical-relative:text;mso-width-percent:0;mso-height-percent:0;mso-width-relative:page;mso-height-relative:page" from="5.45pt,11.6pt" to="411.8pt,11.6pt" o:gfxdata="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" strokeweight=".25pt"/>
+        <v:line id="Conector recto 35" o:spid="_x0000_s1025" style="position:absolute;z-index:-251652096;visibility:visible;mso-wrap-style:square;mso-width-percent:0;mso-height-percent:0;mso-wrap-distance-left:9pt;mso-wrap-distance-top:0;mso-wrap-distance-right:9pt;mso-wrap-distance-bottom:0;mso-position-horizontal:absolute;mso-position-horizontal-relative:text;mso-position-vertical:absolute;mso-position-vertical-relative:text;mso-width-percent:0;mso-height-percent:0;mso-width-relative:page;mso-height-relative:page" from="5.45pt,11.6pt" to="411.8pt,11.6pt" o:gfxdata="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" strokeweight=".25pt"/>
       </w:pict>
     </w:r>
     <w:r>
@@ -7914,14 +7921,14 @@
   </w:p>
   <w:p>
     <w:pPr>
-      <w:pStyle w:val="Footer"/>
+      <w:pStyle w:val="Piedepgina"/>
     </w:pPr>
   </w:p>
 </w:ftr>
 </file>
 
 <file path=word/footnotes.xml><?xml version="1.0" encoding="utf-8"?>
-<w:footnotes xmlns:wpc="http://schemas.microsoft.com/office/word/2010/wordprocessingCanvas" xmlns:cx="http://schemas.microsoft.com/office/drawing/2014/chartex" xmlns:cx1="http://schemas.microsoft.com/office/drawing/2015/9/8/chartex" xmlns:cx2="http://schemas.microsoft.com/office/drawing/2015/10/21/chartex" xmlns:cx3="http://schemas.microsoft.com/office/drawing/2016/5/9/chartex" xmlns:cx4="http://schemas.microsoft.com/office/drawing/2016/5/10/chartex" xmlns:cx5="http://schemas.microsoft.com/office/drawing/2016/5/11/chartex" xmlns:cx6="http://schemas.microsoft.com/office/drawing/2016/5/12/chartex" xmlns:cx7="http://schemas.microsoft.com/office/drawing/2016/5/13/chartex" xmlns:cx8="http://schemas.microsoft.com/office/drawing/2016/5/14/chartex" xmlns:mc="http://schemas.openxmlformats.org/markup-compatibility/2006" xmlns:aink="http://schemas.microsoft.com/office/drawing/2016/ink" xmlns:am3d="http://schemas.microsoft.com/office/drawing/2017/model3d" xmlns:o="urn:schemas-microsoft-com:office:office" xmlns:r="http://schemas.openxmlformats.org/officeDocument/2006/relationships" xmlns:m="http://schemas.openxmlformats.org/officeDocument/2006/math" xmlns:v="urn:schemas-microsoft-com:vml" xmlns:wp14="http://schemas.microsoft.com/office/word/2010/wordprocessingDrawing" xmlns:wp="http://schemas.openxmlformats.org/drawingml/2006/wordprocessingDrawing" xmlns:w10="urn:schemas-microsoft-com:office:word" xmlns:w="http://schemas.openxmlformats.org/wordprocessingml/2006/main" xmlns:w14="http://schemas.microsoft.com/office/word/2010/wordml" xmlns:w15="http://schemas.microsoft.com/office/word/2012/wordml" xmlns:w16cid="http://schemas.microsoft.com/office/word/2016/wordml/cid" xmlns:w16se="http://schemas.microsoft.com/office/word/2015/wordml/symex" xmlns:wpg="http://schemas.microsoft.com/office/word/2010/wordprocessingGroup" xmlns:wpi="http://schemas.microsoft.com/office/word/2010/wordprocessingInk" xmlns:wne="http://schemas.microsoft.com/office/word/2006/wordml" xmlns:wps="http://schemas.microsoft.com/office/word/2010/wordprocessingShape" mc:Ignorable="w14 w15 w16se w16cid wp14">
+<w:footnotes xmlns:wpc="http://schemas.microsoft.com/office/word/2010/wordprocessingCanvas" xmlns:cx="http://schemas.microsoft.com/office/drawing/2014/chartex" xmlns:cx1="http://schemas.microsoft.com/office/drawing/2015/9/8/chartex" xmlns:cx2="http://schemas.microsoft.com/office/drawing/2015/10/21/chartex" xmlns:cx3="http://schemas.microsoft.com/office/drawing/2016/5/9/chartex" xmlns:cx4="http://schemas.microsoft.com/office/drawing/2016/5/10/chartex" xmlns:cx5="http://schemas.microsoft.com/office/drawing/2016/5/11/chartex" xmlns:cx6="http://schemas.microsoft.com/office/drawing/2016/5/12/chartex" xmlns:cx7="http://schemas.microsoft.com/office/drawing/2016/5/13/chartex" xmlns:cx8="http://schemas.microsoft.com/office/drawing/2016/5/14/chartex" xmlns:mc="http://schemas.openxmlformats.org/markup-compatibility/2006" xmlns:aink="http://schemas.microsoft.com/office/drawing/2016/ink" xmlns:am3d="http://schemas.microsoft.com/office/drawing/2017/model3d" xmlns:o="urn:schemas-microsoft-com:office:office" xmlns:oel="http://schemas.microsoft.com/office/2019/extlst" xmlns:r="http://schemas.openxmlformats.org/officeDocument/2006/relationships" xmlns:m="http://schemas.openxmlformats.org/officeDocument/2006/math" xmlns:v="urn:schemas-microsoft-com:vml" xmlns:wp14="http://schemas.microsoft.com/office/word/2010/wordprocessingDrawing" xmlns:wp="http://schemas.openxmlformats.org/drawingml/2006/wordprocessingDrawing" xmlns:w10="urn:schemas-microsoft-com:office:word" xmlns:w="http://schemas.openxmlformats.org/wordprocessingml/2006/main" xmlns:w14="http://schemas.microsoft.com/office/word/2010/wordml" xmlns:w15="http://schemas.microsoft.com/office/word/2012/wordml" xmlns:w16cex="http://schemas.microsoft.com/office/word/2018/wordml/cex" xmlns:w16cid="http://schemas.microsoft.com/office/word/2016/wordml/cid" xmlns:w16="http://schemas.microsoft.com/office/word/2018/wordml" xmlns:w16sdtdh="http://schemas.microsoft.com/office/word/2020/wordml/sdtdatahash" xmlns:w16se="http://schemas.microsoft.com/office/word/2015/wordml/symex" xmlns:wpg="http://schemas.microsoft.com/office/word/2010/wordprocessingGroup" xmlns:wpi="http://schemas.microsoft.com/office/word/2010/wordprocessingInk" xmlns:wne="http://schemas.microsoft.com/office/word/2006/wordml" xmlns:wps="http://schemas.microsoft.com/office/word/2010/wordprocessingShape" mc:Ignorable="w14 w15 w16se w16cid w16 w16cex w16sdtdh wp14">
   <w:footnote w:type="separator" w:id="-1">
     <w:p>
       <w:r>
@@ -7940,10 +7947,10 @@
 </file>
 
 <file path=word/header1.xml><?xml version="1.0" encoding="utf-8"?>
-<w:hdr xmlns:wpc="http://schemas.microsoft.com/office/word/2010/wordprocessingCanvas" xmlns:cx="http://schemas.microsoft.com/office/drawing/2014/chartex" xmlns:cx1="http://schemas.microsoft.com/office/drawing/2015/9/8/chartex" xmlns:cx2="http://schemas.microsoft.com/office/drawing/2015/10/21/chartex" xmlns:cx3="http://schemas.microsoft.com/office/drawing/2016/5/9/chartex" xmlns:cx4="http://schemas.microsoft.com/office/drawing/2016/5/10/chartex" xmlns:cx5="http://schemas.microsoft.com/office/drawing/2016/5/11/chartex" xmlns:cx6="http://schemas.microsoft.com/office/drawing/2016/5/12/chartex" xmlns:cx7="http://schemas.microsoft.com/office/drawing/2016/5/13/chartex" xmlns:cx8="http://schemas.microsoft.com/office/drawing/2016/5/14/chartex" xmlns:mc="http://schemas.openxmlformats.org/markup-compatibility/2006" xmlns:aink="http://schemas.microsoft.com/office/drawing/2016/ink" xmlns:am3d="http://schemas.microsoft.com/office/drawing/2017/model3d" xmlns:o="urn:schemas-microsoft-com:office:office" xmlns:r="http://schemas.openxmlformats.org/officeDocument/2006/relationships" xmlns:m="http://schemas.openxmlformats.org/officeDocument/2006/math" xmlns:v="urn:schemas-microsoft-com:vml" xmlns:wp14="http://schemas.microsoft.com/office/word/2010/wordprocessingDrawing" xmlns:wp="http://schemas.openxmlformats.org/drawingml/2006/wordprocessingDrawing" xmlns:w10="urn:schemas-microsoft-com:office:word" xmlns:w="http://schemas.openxmlformats.org/wordprocessingml/2006/main" xmlns:w14="http://schemas.microsoft.com/office/word/2010/wordml" xmlns:w15="http://schemas.microsoft.com/office/word/2012/wordml" xmlns:w16cid="http://schemas.microsoft.com/office/word/2016/wordml/cid" xmlns:w16se="http://schemas.microsoft.com/office/word/2015/wordml/symex" xmlns:wpg="http://schemas.microsoft.com/office/word/2010/wordprocessingGroup" xmlns:wpi="http://schemas.microsoft.com/office/word/2010/wordprocessingInk" xmlns:wne="http://schemas.microsoft.com/office/word/2006/wordml" xmlns:wps="http://schemas.microsoft.com/office/word/2010/wordprocessingShape" mc:Ignorable="w14 w15 w16se w16cid wp14">
+<w:hdr xmlns:wpc="http://schemas.microsoft.com/office/word/2010/wordprocessingCanvas" xmlns:cx="http://schemas.microsoft.com/office/drawing/2014/chartex" xmlns:cx1="http://schemas.microsoft.com/office/drawing/2015/9/8/chartex" xmlns:cx2="http://schemas.microsoft.com/office/drawing/2015/10/21/chartex" xmlns:cx3="http://schemas.microsoft.com/office/drawing/2016/5/9/chartex" xmlns:cx4="http://schemas.microsoft.com/office/drawing/2016/5/10/chartex" xmlns:cx5="http://schemas.microsoft.com/office/drawing/2016/5/11/chartex" xmlns:cx6="http://schemas.microsoft.com/office/drawing/2016/5/12/chartex" xmlns:cx7="http://schemas.microsoft.com/office/drawing/2016/5/13/chartex" xmlns:cx8="http://schemas.microsoft.com/office/drawing/2016/5/14/chartex" xmlns:mc="http://schemas.openxmlformats.org/markup-compatibility/2006" xmlns:aink="http://schemas.microsoft.com/office/drawing/2016/ink" xmlns:am3d="http://schemas.microsoft.com/office/drawing/2017/model3d" xmlns:o="urn:schemas-microsoft-com:office:office" xmlns:oel="http://schemas.microsoft.com/office/2019/extlst" xmlns:r="http://schemas.openxmlformats.org/officeDocument/2006/relationships" xmlns:m="http://schemas.openxmlformats.org/officeDocument/2006/math" xmlns:v="urn:schemas-microsoft-com:vml" xmlns:wp14="http://schemas.microsoft.com/office/word/2010/wordprocessingDrawing" xmlns:wp="http://schemas.openxmlformats.org/drawingml/2006/wordprocessingDrawing" xmlns:w10="urn:schemas-microsoft-com:office:word" xmlns:w="http://schemas.openxmlformats.org/wordprocessingml/2006/main" xmlns:w14="http://schemas.microsoft.com/office/word/2010/wordml" xmlns:w15="http://schemas.microsoft.com/office/word/2012/wordml" xmlns:w16cex="http://schemas.microsoft.com/office/word/2018/wordml/cex" xmlns:w16cid="http://schemas.microsoft.com/office/word/2016/wordml/cid" xmlns:w16="http://schemas.microsoft.com/office/word/2018/wordml" xmlns:w16sdtdh="http://schemas.microsoft.com/office/word/2020/wordml/sdtdatahash" xmlns:w16se="http://schemas.microsoft.com/office/word/2015/wordml/symex" xmlns:wpg="http://schemas.microsoft.com/office/word/2010/wordprocessingGroup" xmlns:wpi="http://schemas.microsoft.com/office/word/2010/wordprocessingInk" xmlns:wne="http://schemas.microsoft.com/office/word/2006/wordml" xmlns:wps="http://schemas.microsoft.com/office/word/2010/wordprocessingShape" mc:Ignorable="w14 w15 w16se w16cid w16 w16cex w16sdtdh wp14">
   <w:p>
     <w:pPr>
-      <w:pStyle w:val="Header"/>
+      <w:pStyle w:val="Encabezado"/>
       <w:jc w:val="right"/>
     </w:pPr>
     <w:r>
@@ -8031,27 +8038,27 @@
   </w:p>
   <w:p>
     <w:pPr>
-      <w:pStyle w:val="Header"/>
+      <w:pStyle w:val="Encabezado"/>
     </w:pPr>
     <w:r>
       <w:rPr>
         <w:noProof/>
       </w:rPr>
       <w:pict w14:anchorId="0C289E16">
-        <v:line id="Line 3" o:spid="_x0000_s2052" style="position:absolute;z-index:251661312;visibility:visible;mso-wrap-style:square;mso-width-percent:0;mso-height-percent:0;mso-wrap-distance-left:9pt;mso-wrap-distance-top:0;mso-wrap-distance-right:9pt;mso-wrap-distance-bottom:0;mso-position-horizontal:absolute;mso-position-horizontal-relative:text;mso-position-vertical:absolute;mso-position-vertical-relative:text;mso-width-percent:0;mso-height-percent:0;mso-width-relative:page;mso-height-relative:page" from="131.15pt,4.7pt" to="421.85pt,4.7pt" o:gfxdata="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" strokeweight="1.5pt"/>
+        <v:line id="Line 3" o:spid="_x0000_s1028" style="position:absolute;z-index:251661312;visibility:visible;mso-wrap-style:square;mso-width-percent:0;mso-height-percent:0;mso-wrap-distance-left:9pt;mso-wrap-distance-top:0;mso-wrap-distance-right:9pt;mso-wrap-distance-bottom:0;mso-position-horizontal:absolute;mso-position-horizontal-relative:text;mso-position-vertical:absolute;mso-position-vertical-relative:text;mso-width-percent:0;mso-height-percent:0;mso-width-relative:page;mso-height-relative:page" from="131.15pt,4.7pt" to="421.85pt,4.7pt" o:gfxdata="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" strokeweight="1.5pt"/>
       </w:pict>
     </w:r>
   </w:p>
   <w:p>
     <w:pPr>
-      <w:pStyle w:val="Header"/>
+      <w:pStyle w:val="Encabezado"/>
     </w:pPr>
     <w:r>
       <w:rPr>
         <w:noProof/>
       </w:rPr>
       <w:pict w14:anchorId="0F634C78">
-        <v:line id="Line 1" o:spid="_x0000_s2051" style="position:absolute;z-index:251659264;visibility:visible;mso-wrap-style:square;mso-width-percent:0;mso-height-percent:0;mso-wrap-distance-left:9pt;mso-wrap-distance-top:0;mso-wrap-distance-right:9pt;mso-wrap-distance-bottom:0;mso-position-horizontal:absolute;mso-position-horizontal-relative:text;mso-position-vertical:absolute;mso-position-vertical-relative:text;mso-width-percent:0;mso-height-percent:0;mso-width-relative:page;mso-height-relative:page" from="-1613.2pt,3.45pt" to="-1329.75pt,3.45pt" o:gfxdata="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" strokeweight="1pt"/>
+        <v:line id="Line 1" o:spid="_x0000_s1027" style="position:absolute;z-index:251659264;visibility:visible;mso-wrap-style:square;mso-width-percent:0;mso-height-percent:0;mso-wrap-distance-left:9pt;mso-wrap-distance-top:0;mso-wrap-distance-right:9pt;mso-wrap-distance-bottom:0;mso-position-horizontal:absolute;mso-position-horizontal-relative:text;mso-position-vertical:absolute;mso-position-vertical-relative:text;mso-width-percent:0;mso-height-percent:0;mso-width-relative:page;mso-height-relative:page" from="-1613.2pt,3.45pt" to="-1329.75pt,3.45pt" o:gfxdata="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" strokeweight="1pt"/>
       </w:pict>
     </w:r>
   </w:p>
@@ -8059,7 +8066,7 @@
 </file>
 
 <file path=word/numbering.xml><?xml version="1.0" encoding="utf-8"?>
-<w:numbering xmlns:wpc="http://schemas.microsoft.com/office/word/2010/wordprocessingCanvas" xmlns:cx="http://schemas.microsoft.com/office/drawing/2014/chartex" xmlns:cx1="http://schemas.microsoft.com/office/drawing/2015/9/8/chartex" xmlns:cx2="http://schemas.microsoft.com/office/drawing/2015/10/21/chartex" xmlns:cx3="http://schemas.microsoft.com/office/drawing/2016/5/9/chartex" xmlns:cx4="http://schemas.microsoft.com/office/drawing/2016/5/10/chartex" xmlns:cx5="http://schemas.microsoft.com/office/drawing/2016/5/11/chartex" xmlns:cx6="http://schemas.microsoft.com/office/drawing/2016/5/12/chartex" xmlns:cx7="http://schemas.microsoft.com/office/drawing/2016/5/13/chartex" xmlns:cx8="http://schemas.microsoft.com/office/drawing/2016/5/14/chartex" xmlns:mc="http://schemas.openxmlformats.org/markup-compatibility/2006" xmlns:aink="http://schemas.microsoft.com/office/drawing/2016/ink" xmlns:am3d="http://schemas.microsoft.com/office/drawing/2017/model3d" xmlns:o="urn:schemas-microsoft-com:office:office" xmlns:r="http://schemas.openxmlformats.org/officeDocument/2006/relationships" xmlns:m="http://schemas.openxmlformats.org/officeDocument/2006/math" xmlns:v="urn:schemas-microsoft-com:vml" xmlns:wp14="http://schemas.microsoft.com/office/word/2010/wordprocessingDrawing" xmlns:wp="http://schemas.openxmlformats.org/drawingml/2006/wordprocessingDrawing" xmlns:w10="urn:schemas-microsoft-com:office:word" xmlns:w="http://schemas.openxmlformats.org/wordprocessingml/2006/main" xmlns:w14="http://schemas.microsoft.com/office/word/2010/wordml" xmlns:w15="http://schemas.microsoft.com/office/word/2012/wordml" xmlns:w16cid="http://schemas.microsoft.com/office/word/2016/wordml/cid" xmlns:w16se="http://schemas.microsoft.com/office/word/2015/wordml/symex" xmlns:wpg="http://schemas.microsoft.com/office/word/2010/wordprocessingGroup" xmlns:wpi="http://schemas.microsoft.com/office/word/2010/wordprocessingInk" xmlns:wne="http://schemas.microsoft.com/office/word/2006/wordml" xmlns:wps="http://schemas.microsoft.com/office/word/2010/wordprocessingShape" mc:Ignorable="w14 w15 w16se w16cid wp14">
+<w:numbering xmlns:wpc="http://schemas.microsoft.com/office/word/2010/wordprocessingCanvas" xmlns:cx="http://schemas.microsoft.com/office/drawing/2014/chartex" xmlns:cx1="http://schemas.microsoft.com/office/drawing/2015/9/8/chartex" xmlns:cx2="http://schemas.microsoft.com/office/drawing/2015/10/21/chartex" xmlns:cx3="http://schemas.microsoft.com/office/drawing/2016/5/9/chartex" xmlns:cx4="http://schemas.microsoft.com/office/drawing/2016/5/10/chartex" xmlns:cx5="http://schemas.microsoft.com/office/drawing/2016/5/11/chartex" xmlns:cx6="http://schemas.microsoft.com/office/drawing/2016/5/12/chartex" xmlns:cx7="http://schemas.microsoft.com/office/drawing/2016/5/13/chartex" xmlns:cx8="http://schemas.microsoft.com/office/drawing/2016/5/14/chartex" xmlns:mc="http://schemas.openxmlformats.org/markup-compatibility/2006" xmlns:aink="http://schemas.microsoft.com/office/drawing/2016/ink" xmlns:am3d="http://schemas.microsoft.com/office/drawing/2017/model3d" xmlns:o="urn:schemas-microsoft-com:office:office" xmlns:oel="http://schemas.microsoft.com/office/2019/extlst" xmlns:r="http://schemas.openxmlformats.org/officeDocument/2006/relationships" xmlns:m="http://schemas.openxmlformats.org/officeDocument/2006/math" xmlns:v="urn:schemas-microsoft-com:vml" xmlns:wp14="http://schemas.microsoft.com/office/word/2010/wordprocessingDrawing" xmlns:wp="http://schemas.openxmlformats.org/drawingml/2006/wordprocessingDrawing" xmlns:w10="urn:schemas-microsoft-com:office:word" xmlns:w="http://schemas.openxmlformats.org/wordprocessingml/2006/main" xmlns:w14="http://schemas.microsoft.com/office/word/2010/wordml" xmlns:w15="http://schemas.microsoft.com/office/word/2012/wordml" xmlns:w16cex="http://schemas.microsoft.com/office/word/2018/wordml/cex" xmlns:w16cid="http://schemas.microsoft.com/office/word/2016/wordml/cid" xmlns:w16="http://schemas.microsoft.com/office/word/2018/wordml" xmlns:w16sdtdh="http://schemas.microsoft.com/office/word/2020/wordml/sdtdatahash" xmlns:w16se="http://schemas.microsoft.com/office/word/2015/wordml/symex" xmlns:wpg="http://schemas.microsoft.com/office/word/2010/wordprocessingGroup" xmlns:wpi="http://schemas.microsoft.com/office/word/2010/wordprocessingInk" xmlns:wne="http://schemas.microsoft.com/office/word/2006/wordml" xmlns:wps="http://schemas.microsoft.com/office/word/2010/wordprocessingShape" mc:Ignorable="w14 w15 w16se w16cid w16 w16cex w16sdtdh wp14">
   <w:abstractNum w:abstractNumId="0" w15:restartNumberingAfterBreak="0">
     <w:nsid w:val="E17F69BA"/>
     <w:multiLevelType w:val="multilevel"/>
@@ -9220,7 +9227,7 @@
         <w:ind w:left="851" w:hanging="284"/>
       </w:pPr>
       <w:rPr>
-        <w:rFonts w:ascii="Open Sans Semibold" w:hAnsi="Open Sans Semibold" w:hint="default"/>
+        <w:rFonts w:ascii="Open Sans SemiBold" w:hAnsi="Open Sans SemiBold" w:hint="default"/>
         <w:b w:val="0"/>
         <w:i w:val="0"/>
         <w:sz w:val="22"/>
@@ -9240,7 +9247,7 @@
         <w:ind w:left="851" w:hanging="284"/>
       </w:pPr>
       <w:rPr>
-        <w:rFonts w:ascii="Open Sans Semibold" w:hAnsi="Open Sans Semibold" w:hint="default"/>
+        <w:rFonts w:ascii="Open Sans SemiBold" w:hAnsi="Open Sans SemiBold" w:hint="default"/>
         <w:b w:val="0"/>
         <w:i w:val="0"/>
         <w:sz w:val="22"/>
@@ -9674,7 +9681,7 @@
     <w:lvl w:ilvl="0">
       <w:start w:val="1"/>
       <w:numFmt w:val="decimal"/>
-      <w:pStyle w:val="Heading1"/>
+      <w:pStyle w:val="Ttulo1"/>
       <w:lvlText w:val="%1."/>
       <w:lvlJc w:val="left"/>
       <w:pPr>
@@ -9687,7 +9694,7 @@
     <w:lvl w:ilvl="1">
       <w:start w:val="1"/>
       <w:numFmt w:val="decimal"/>
-      <w:pStyle w:val="Heading2"/>
+      <w:pStyle w:val="Ttulo2"/>
       <w:lvlText w:val="%1.%2."/>
       <w:lvlJc w:val="left"/>
       <w:pPr>
@@ -9700,7 +9707,7 @@
     <w:lvl w:ilvl="2">
       <w:start w:val="1"/>
       <w:numFmt w:val="decimal"/>
-      <w:pStyle w:val="Heading3"/>
+      <w:pStyle w:val="Ttulo3"/>
       <w:lvlText w:val="%1.%2.%3."/>
       <w:lvlJc w:val="left"/>
       <w:pPr>
@@ -9783,155 +9790,155 @@
       </w:rPr>
     </w:lvl>
   </w:abstractNum>
-  <w:num w:numId="1">
+  <w:num w:numId="1" w16cid:durableId="560212183">
     <w:abstractNumId w:val="0"/>
   </w:num>
-  <w:num w:numId="2">
+  <w:num w:numId="2" w16cid:durableId="896818568">
     <w:abstractNumId w:val="18"/>
   </w:num>
-  <w:num w:numId="3">
+  <w:num w:numId="3" w16cid:durableId="1176185343">
     <w:abstractNumId w:val="15"/>
   </w:num>
-  <w:num w:numId="4">
+  <w:num w:numId="4" w16cid:durableId="1760903268">
     <w:abstractNumId w:val="15"/>
   </w:num>
-  <w:num w:numId="5">
+  <w:num w:numId="5" w16cid:durableId="1519269634">
     <w:abstractNumId w:val="15"/>
   </w:num>
-  <w:num w:numId="6">
+  <w:num w:numId="6" w16cid:durableId="1006903124">
     <w:abstractNumId w:val="15"/>
   </w:num>
-  <w:num w:numId="7">
+  <w:num w:numId="7" w16cid:durableId="1100250582">
     <w:abstractNumId w:val="15"/>
   </w:num>
-  <w:num w:numId="8">
+  <w:num w:numId="8" w16cid:durableId="698705151">
     <w:abstractNumId w:val="15"/>
   </w:num>
-  <w:num w:numId="9">
+  <w:num w:numId="9" w16cid:durableId="1748963912">
     <w:abstractNumId w:val="15"/>
   </w:num>
-  <w:num w:numId="10">
+  <w:num w:numId="10" w16cid:durableId="2030518755">
     <w:abstractNumId w:val="15"/>
   </w:num>
-  <w:num w:numId="11">
+  <w:num w:numId="11" w16cid:durableId="227694623">
     <w:abstractNumId w:val="15"/>
   </w:num>
-  <w:num w:numId="12">
+  <w:num w:numId="12" w16cid:durableId="483936887">
     <w:abstractNumId w:val="15"/>
   </w:num>
-  <w:num w:numId="13">
+  <w:num w:numId="13" w16cid:durableId="1329990010">
     <w:abstractNumId w:val="15"/>
   </w:num>
-  <w:num w:numId="14">
+  <w:num w:numId="14" w16cid:durableId="1886866809">
     <w:abstractNumId w:val="15"/>
   </w:num>
-  <w:num w:numId="15">
+  <w:num w:numId="15" w16cid:durableId="1285116954">
     <w:abstractNumId w:val="15"/>
   </w:num>
-  <w:num w:numId="16">
+  <w:num w:numId="16" w16cid:durableId="199559836">
     <w:abstractNumId w:val="15"/>
   </w:num>
-  <w:num w:numId="17">
+  <w:num w:numId="17" w16cid:durableId="93744740">
     <w:abstractNumId w:val="15"/>
   </w:num>
-  <w:num w:numId="18">
+  <w:num w:numId="18" w16cid:durableId="1243686506">
     <w:abstractNumId w:val="15"/>
   </w:num>
-  <w:num w:numId="19">
+  <w:num w:numId="19" w16cid:durableId="143738390">
     <w:abstractNumId w:val="15"/>
   </w:num>
-  <w:num w:numId="20">
+  <w:num w:numId="20" w16cid:durableId="764693159">
     <w:abstractNumId w:val="24"/>
   </w:num>
-  <w:num w:numId="21">
+  <w:num w:numId="21" w16cid:durableId="1748647141">
     <w:abstractNumId w:val="10"/>
   </w:num>
-  <w:num w:numId="22">
+  <w:num w:numId="22" w16cid:durableId="1554652780">
     <w:abstractNumId w:val="5"/>
   </w:num>
-  <w:num w:numId="23">
+  <w:num w:numId="23" w16cid:durableId="352339240">
     <w:abstractNumId w:val="4"/>
   </w:num>
-  <w:num w:numId="24">
+  <w:num w:numId="24" w16cid:durableId="437602980">
     <w:abstractNumId w:val="3"/>
   </w:num>
-  <w:num w:numId="25">
+  <w:num w:numId="25" w16cid:durableId="273558952">
     <w:abstractNumId w:val="2"/>
   </w:num>
-  <w:num w:numId="26">
+  <w:num w:numId="26" w16cid:durableId="1091967715">
     <w:abstractNumId w:val="11"/>
   </w:num>
-  <w:num w:numId="27">
+  <w:num w:numId="27" w16cid:durableId="677773651">
     <w:abstractNumId w:val="9"/>
   </w:num>
-  <w:num w:numId="28">
+  <w:num w:numId="28" w16cid:durableId="239026987">
     <w:abstractNumId w:val="8"/>
   </w:num>
-  <w:num w:numId="29">
+  <w:num w:numId="29" w16cid:durableId="1103722164">
     <w:abstractNumId w:val="7"/>
   </w:num>
-  <w:num w:numId="30">
+  <w:num w:numId="30" w16cid:durableId="148905271">
     <w:abstractNumId w:val="6"/>
   </w:num>
-  <w:num w:numId="31">
+  <w:num w:numId="31" w16cid:durableId="1925072322">
     <w:abstractNumId w:val="1"/>
   </w:num>
-  <w:num w:numId="32">
+  <w:num w:numId="32" w16cid:durableId="516624113">
     <w:abstractNumId w:val="23"/>
   </w:num>
-  <w:num w:numId="33">
+  <w:num w:numId="33" w16cid:durableId="1009797064">
     <w:abstractNumId w:val="23"/>
   </w:num>
-  <w:num w:numId="34">
+  <w:num w:numId="34" w16cid:durableId="305015826">
     <w:abstractNumId w:val="23"/>
   </w:num>
-  <w:num w:numId="35">
+  <w:num w:numId="35" w16cid:durableId="1134910397">
     <w:abstractNumId w:val="23"/>
   </w:num>
-  <w:num w:numId="36">
+  <w:num w:numId="36" w16cid:durableId="86318935">
     <w:abstractNumId w:val="23"/>
   </w:num>
-  <w:num w:numId="37">
+  <w:num w:numId="37" w16cid:durableId="645938208">
     <w:abstractNumId w:val="23"/>
   </w:num>
-  <w:num w:numId="38">
+  <w:num w:numId="38" w16cid:durableId="431124264">
     <w:abstractNumId w:val="23"/>
   </w:num>
-  <w:num w:numId="39">
+  <w:num w:numId="39" w16cid:durableId="67000266">
     <w:abstractNumId w:val="16"/>
   </w:num>
-  <w:num w:numId="40">
+  <w:num w:numId="40" w16cid:durableId="1967660868">
     <w:abstractNumId w:val="14"/>
   </w:num>
-  <w:num w:numId="41">
+  <w:num w:numId="41" w16cid:durableId="1768650081">
     <w:abstractNumId w:val="17"/>
   </w:num>
-  <w:num w:numId="42">
+  <w:num w:numId="42" w16cid:durableId="1535461034">
     <w:abstractNumId w:val="21"/>
   </w:num>
-  <w:num w:numId="43">
+  <w:num w:numId="43" w16cid:durableId="1401905111">
     <w:abstractNumId w:val="22"/>
   </w:num>
-  <w:num w:numId="44">
+  <w:num w:numId="44" w16cid:durableId="731120699">
     <w:abstractNumId w:val="20"/>
   </w:num>
-  <w:num w:numId="45">
+  <w:num w:numId="45" w16cid:durableId="631445622">
     <w:abstractNumId w:val="22"/>
   </w:num>
-  <w:num w:numId="46">
+  <w:num w:numId="46" w16cid:durableId="780490693">
     <w:abstractNumId w:val="13"/>
   </w:num>
-  <w:num w:numId="47">
+  <w:num w:numId="47" w16cid:durableId="1827163859">
     <w:abstractNumId w:val="12"/>
   </w:num>
-  <w:num w:numId="48">
+  <w:num w:numId="48" w16cid:durableId="913275378">
     <w:abstractNumId w:val="19"/>
   </w:num>
 </w:numbering>
 </file>
 
 <file path=word/styles.xml><?xml version="1.0" encoding="utf-8"?>
-<w:styles xmlns:mc="http://schemas.openxmlformats.org/markup-compatibility/2006" xmlns:r="http://schemas.openxmlformats.org/officeDocument/2006/relationships" xmlns:w="http://schemas.openxmlformats.org/wordprocessingml/2006/main" xmlns:w14="http://schemas.microsoft.com/office/word/2010/wordml" xmlns:w15="http://schemas.microsoft.com/office/word/2012/wordml" xmlns:w16cid="http://schemas.microsoft.com/office/word/2016/wordml/cid" xmlns:w16se="http://schemas.microsoft.com/office/word/2015/wordml/symex" mc:Ignorable="w14 w15 w16se w16cid">
+<w:styles xmlns:mc="http://schemas.openxmlformats.org/markup-compatibility/2006" xmlns:r="http://schemas.openxmlformats.org/officeDocument/2006/relationships" xmlns:w="http://schemas.openxmlformats.org/wordprocessingml/2006/main" xmlns:w14="http://schemas.microsoft.com/office/word/2010/wordml" xmlns:w15="http://schemas.microsoft.com/office/word/2012/wordml" xmlns:w16cex="http://schemas.microsoft.com/office/word/2018/wordml/cex" xmlns:w16cid="http://schemas.microsoft.com/office/word/2016/wordml/cid" xmlns:w16="http://schemas.microsoft.com/office/word/2018/wordml" xmlns:w16sdtdh="http://schemas.microsoft.com/office/word/2020/wordml/sdtdatahash" xmlns:w16se="http://schemas.microsoft.com/office/word/2015/wordml/symex" mc:Ignorable="w14 w15 w16se w16cid w16 w16cex w16sdtdh">
   <w:docDefaults>
     <w:rPrDefault>
       <w:rPr>
@@ -9947,7 +9954,7 @@
       </w:pPr>
     </w:pPrDefault>
   </w:docDefaults>
-  <w:latentStyles w:defLockedState="0" w:defUIPriority="0" w:defSemiHidden="0" w:defUnhideWhenUsed="0" w:defQFormat="0" w:count="375">
+  <w:latentStyles w:defLockedState="0" w:defUIPriority="0" w:defSemiHidden="0" w:defUnhideWhenUsed="0" w:defQFormat="0" w:count="376">
     <w:lsdException w:name="Normal" w:qFormat="1"/>
     <w:lsdException w:name="heading 1" w:uiPriority="9" w:qFormat="1"/>
     <w:lsdException w:name="heading 2" w:uiPriority="9" w:qFormat="1"/>
@@ -10042,7 +10049,6 @@
     <w:lsdException w:name="HTML Sample" w:semiHidden="1" w:unhideWhenUsed="1"/>
     <w:lsdException w:name="HTML Typewriter" w:semiHidden="1" w:unhideWhenUsed="1"/>
     <w:lsdException w:name="HTML Variable" w:semiHidden="1" w:unhideWhenUsed="1"/>
-    <w:lsdException w:name="Normal Table" w:semiHidden="1" w:unhideWhenUsed="1"/>
     <w:lsdException w:name="annotation subject" w:semiHidden="1" w:unhideWhenUsed="1"/>
     <w:lsdException w:name="No List" w:semiHidden="1" w:uiPriority="99" w:unhideWhenUsed="1"/>
     <w:lsdException w:name="Outline List 1" w:semiHidden="1" w:unhideWhenUsed="1"/>
@@ -10089,8 +10095,7 @@
     <w:lsdException w:name="Table Subtle 2" w:semiHidden="1" w:unhideWhenUsed="1"/>
     <w:lsdException w:name="Table Web 1" w:semiHidden="1" w:unhideWhenUsed="1"/>
     <w:lsdException w:name="Table Web 2" w:semiHidden="1" w:unhideWhenUsed="1"/>
-    <w:lsdException w:name="Table Web 3" w:semiHidden="1" w:unhideWhenUsed="1"/>
-    <w:lsdException w:name="Table Theme" w:semiHidden="1" w:unhideWhenUsed="1"/>
+    <w:lsdException w:name="Balloon Text" w:semiHidden="1" w:unhideWhenUsed="1"/>
     <w:lsdException w:name="Light Shading"/>
     <w:lsdException w:name="Light List"/>
     <w:lsdException w:name="Light Grid"/>
@@ -10110,7 +10115,6 @@
     <w:lsdException w:name="Light Grid Accent 1"/>
     <w:lsdException w:name="Medium Shading 1 Accent 1"/>
     <w:lsdException w:name="Medium Shading 2 Accent 1"/>
-    <w:lsdException w:name="Medium List 1 Accent 1"/>
     <w:lsdException w:name="Revision" w:semiHidden="1"/>
     <w:lsdException w:name="List Paragraph" w:uiPriority="34" w:qFormat="1"/>
     <w:lsdException w:name="Medium List 2 Accent 1"/>
@@ -10190,7 +10194,7 @@
     <w:lsdException w:name="Dark List Accent 6"/>
     <w:lsdException w:name="Colorful Shading Accent 6"/>
     <w:lsdException w:name="Colorful List Accent 6"/>
-    <w:lsdException w:name="Colorful Grid Accent 6"/>
+    <w:lsdException w:name="TOC Heading" w:semiHidden="1" w:unhideWhenUsed="1"/>
     <w:lsdException w:name="Plain Table 1" w:uiPriority="41"/>
     <w:lsdException w:name="Plain Table 2" w:uiPriority="42"/>
     <w:lsdException w:name="Plain Table 3" w:uiPriority="43"/>
@@ -10299,6 +10303,7 @@
     <w:lsdException w:name="Smart Hyperlink" w:semiHidden="1" w:uiPriority="99" w:unhideWhenUsed="1"/>
     <w:lsdException w:name="Hashtag" w:semiHidden="1" w:uiPriority="99" w:unhideWhenUsed="1"/>
     <w:lsdException w:name="Unresolved Mention" w:semiHidden="1" w:uiPriority="99" w:unhideWhenUsed="1"/>
+    <w:lsdException w:name="Smart Link" w:semiHidden="1" w:uiPriority="99" w:unhideWhenUsed="1"/>
   </w:latentStyles>
   <w:style w:type="paragraph" w:default="1" w:styleId="Normal">
     <w:name w:val="Normal"/>
@@ -10314,11 +10319,11 @@
       <w:lang w:val="es-ES"/>
     </w:rPr>
   </w:style>
-  <w:style w:type="paragraph" w:styleId="Heading1">
+  <w:style w:type="paragraph" w:styleId="Ttulo1">
     <w:name w:val="heading 1"/>
     <w:basedOn w:val="Normal"/>
     <w:next w:val="Normal"/>
-    <w:link w:val="Heading1Char"/>
+    <w:link w:val="Ttulo1Car"/>
     <w:uiPriority w:val="9"/>
     <w:qFormat/>
     <w:rsid w:val="00C704D4"/>
@@ -10342,11 +10347,11 @@
       <w:szCs w:val="28"/>
     </w:rPr>
   </w:style>
-  <w:style w:type="paragraph" w:styleId="Heading2">
+  <w:style w:type="paragraph" w:styleId="Ttulo2">
     <w:name w:val="heading 2"/>
     <w:basedOn w:val="Normal"/>
     <w:next w:val="Normal"/>
-    <w:link w:val="Heading2Char"/>
+    <w:link w:val="Ttulo2Car"/>
     <w:uiPriority w:val="9"/>
     <w:unhideWhenUsed/>
     <w:qFormat/>
@@ -10371,11 +10376,11 @@
       <w:szCs w:val="26"/>
     </w:rPr>
   </w:style>
-  <w:style w:type="paragraph" w:styleId="Heading3">
+  <w:style w:type="paragraph" w:styleId="Ttulo3">
     <w:name w:val="heading 3"/>
     <w:basedOn w:val="Normal"/>
     <w:next w:val="Normal"/>
-    <w:link w:val="Heading3Char"/>
+    <w:link w:val="Ttulo3Car"/>
     <w:uiPriority w:val="9"/>
     <w:unhideWhenUsed/>
     <w:qFormat/>
@@ -10399,10 +10404,10 @@
       <w:sz w:val="28"/>
     </w:rPr>
   </w:style>
-  <w:style w:type="paragraph" w:styleId="Heading4">
+  <w:style w:type="paragraph" w:styleId="Ttulo4">
     <w:name w:val="heading 4"/>
     <w:basedOn w:val="Normal"/>
-    <w:next w:val="BodyText"/>
+    <w:next w:val="Textoindependiente"/>
     <w:uiPriority w:val="9"/>
     <w:unhideWhenUsed/>
     <w:qFormat/>
@@ -10422,10 +10427,10 @@
       <w:szCs w:val="24"/>
     </w:rPr>
   </w:style>
-  <w:style w:type="paragraph" w:styleId="Heading5">
+  <w:style w:type="paragraph" w:styleId="Ttulo5">
     <w:name w:val="heading 5"/>
     <w:basedOn w:val="Normal"/>
-    <w:next w:val="BodyText"/>
+    <w:next w:val="Textoindependiente"/>
     <w:uiPriority w:val="9"/>
     <w:unhideWhenUsed/>
     <w:qFormat/>
@@ -10444,10 +10449,10 @@
       <w:szCs w:val="24"/>
     </w:rPr>
   </w:style>
-  <w:style w:type="paragraph" w:styleId="Heading6">
+  <w:style w:type="paragraph" w:styleId="Ttulo6">
     <w:name w:val="heading 6"/>
     <w:basedOn w:val="Normal"/>
-    <w:next w:val="BodyText"/>
+    <w:next w:val="Textoindependiente"/>
     <w:uiPriority w:val="9"/>
     <w:unhideWhenUsed/>
     <w:qFormat/>
@@ -10464,13 +10469,13 @@
       <w:szCs w:val="24"/>
     </w:rPr>
   </w:style>
-  <w:style w:type="character" w:default="1" w:styleId="DefaultParagraphFont">
+  <w:style w:type="character" w:default="1" w:styleId="Fuentedeprrafopredeter">
     <w:name w:val="Default Paragraph Font"/>
     <w:uiPriority w:val="1"/>
     <w:semiHidden/>
     <w:unhideWhenUsed/>
   </w:style>
-  <w:style w:type="table" w:default="1" w:styleId="TableNormal">
+  <w:style w:type="table" w:default="1" w:styleId="Tablanormal">
     <w:name w:val="Normal Table"/>
     <w:uiPriority w:val="99"/>
     <w:semiHidden/>
@@ -10485,16 +10490,16 @@
       </w:tblCellMar>
     </w:tblPr>
   </w:style>
-  <w:style w:type="numbering" w:default="1" w:styleId="NoList">
+  <w:style w:type="numbering" w:default="1" w:styleId="Sinlista">
     <w:name w:val="No List"/>
     <w:uiPriority w:val="99"/>
     <w:semiHidden/>
     <w:unhideWhenUsed/>
   </w:style>
-  <w:style w:type="paragraph" w:styleId="BodyText">
+  <w:style w:type="paragraph" w:styleId="Textoindependiente">
     <w:name w:val="Body Text"/>
     <w:basedOn w:val="Normal"/>
-    <w:link w:val="BodyTextChar"/>
+    <w:link w:val="TextoindependienteCar"/>
     <w:uiPriority w:val="99"/>
     <w:unhideWhenUsed/>
     <w:rsid w:val="00C704D4"/>
@@ -10504,22 +10509,22 @@
   </w:style>
   <w:style w:type="paragraph" w:customStyle="1" w:styleId="FirstParagraph">
     <w:name w:val="First Paragraph"/>
-    <w:basedOn w:val="BodyText"/>
-    <w:next w:val="BodyText"/>
+    <w:basedOn w:val="Textoindependiente"/>
+    <w:next w:val="Textoindependiente"/>
     <w:qFormat/>
   </w:style>
   <w:style w:type="paragraph" w:customStyle="1" w:styleId="Compact">
     <w:name w:val="Compact"/>
-    <w:basedOn w:val="BodyText"/>
+    <w:basedOn w:val="Textoindependiente"/>
     <w:qFormat/>
     <w:pPr>
       <w:spacing w:before="36" w:after="36"/>
     </w:pPr>
   </w:style>
-  <w:style w:type="paragraph" w:styleId="Title">
+  <w:style w:type="paragraph" w:styleId="Ttulo">
     <w:name w:val="Title"/>
     <w:basedOn w:val="Normal"/>
-    <w:next w:val="BodyText"/>
+    <w:next w:val="Textoindependiente"/>
     <w:qFormat/>
     <w:pPr>
       <w:keepNext/>
@@ -10536,10 +10541,10 @@
       <w:szCs w:val="36"/>
     </w:rPr>
   </w:style>
-  <w:style w:type="paragraph" w:styleId="Subtitle">
+  <w:style w:type="paragraph" w:styleId="Subttulo">
     <w:name w:val="Subtitle"/>
-    <w:basedOn w:val="Title"/>
-    <w:next w:val="BodyText"/>
+    <w:basedOn w:val="Ttulo"/>
+    <w:next w:val="Textoindependiente"/>
     <w:qFormat/>
     <w:pPr>
       <w:spacing w:before="240"/>
@@ -10551,7 +10556,7 @@
   </w:style>
   <w:style w:type="paragraph" w:customStyle="1" w:styleId="Author">
     <w:name w:val="Author"/>
-    <w:next w:val="BodyText"/>
+    <w:next w:val="Textoindependiente"/>
     <w:qFormat/>
     <w:pPr>
       <w:keepNext/>
@@ -10559,9 +10564,9 @@
       <w:jc w:val="center"/>
     </w:pPr>
   </w:style>
-  <w:style w:type="paragraph" w:styleId="Date">
+  <w:style w:type="paragraph" w:styleId="Fecha">
     <w:name w:val="Date"/>
-    <w:next w:val="BodyText"/>
+    <w:next w:val="Textoindependiente"/>
     <w:qFormat/>
     <w:pPr>
       <w:keepNext/>
@@ -10572,7 +10577,7 @@
   <w:style w:type="paragraph" w:customStyle="1" w:styleId="Abstract">
     <w:name w:val="Abstract"/>
     <w:basedOn w:val="Normal"/>
-    <w:next w:val="BodyText"/>
+    <w:next w:val="Textoindependiente"/>
     <w:qFormat/>
     <w:pPr>
       <w:keepNext/>
@@ -10584,15 +10589,15 @@
       <w:szCs w:val="20"/>
     </w:rPr>
   </w:style>
-  <w:style w:type="paragraph" w:styleId="Bibliography">
+  <w:style w:type="paragraph" w:styleId="Bibliografa">
     <w:name w:val="Bibliography"/>
     <w:basedOn w:val="Normal"/>
     <w:qFormat/>
   </w:style>
-  <w:style w:type="paragraph" w:styleId="BlockText">
+  <w:style w:type="paragraph" w:styleId="Textodebloque">
     <w:name w:val="Block Text"/>
-    <w:basedOn w:val="BodyText"/>
-    <w:next w:val="BodyText"/>
+    <w:basedOn w:val="Textoindependiente"/>
+    <w:next w:val="Textoindependiente"/>
     <w:uiPriority w:val="9"/>
     <w:unhideWhenUsed/>
     <w:qFormat/>
@@ -10606,7 +10611,7 @@
       <w:szCs w:val="20"/>
     </w:rPr>
   </w:style>
-  <w:style w:type="paragraph" w:styleId="FootnoteText">
+  <w:style w:type="paragraph" w:styleId="Textonotapie">
     <w:name w:val="footnote text"/>
     <w:basedOn w:val="Normal"/>
     <w:uiPriority w:val="9"/>
@@ -10630,10 +10635,10 @@
     <w:name w:val="Definition"/>
     <w:basedOn w:val="Normal"/>
   </w:style>
-  <w:style w:type="paragraph" w:styleId="Caption">
+  <w:style w:type="paragraph" w:styleId="Descripcin">
     <w:name w:val="caption"/>
     <w:basedOn w:val="Normal"/>
-    <w:link w:val="CaptionChar"/>
+    <w:link w:val="DescripcinCar"/>
     <w:pPr>
       <w:spacing w:after="120"/>
     </w:pPr>
@@ -10643,14 +10648,14 @@
   </w:style>
   <w:style w:type="paragraph" w:customStyle="1" w:styleId="TableCaption">
     <w:name w:val="Table Caption"/>
-    <w:basedOn w:val="Caption"/>
+    <w:basedOn w:val="Descripcin"/>
     <w:pPr>
       <w:keepNext/>
     </w:pPr>
   </w:style>
   <w:style w:type="paragraph" w:customStyle="1" w:styleId="ImageCaption">
     <w:name w:val="Image Caption"/>
-    <w:basedOn w:val="Caption"/>
+    <w:basedOn w:val="Descripcin"/>
   </w:style>
   <w:style w:type="paragraph" w:customStyle="1" w:styleId="Figure">
     <w:name w:val="Figure"/>
@@ -10663,39 +10668,39 @@
       <w:keepNext/>
     </w:pPr>
   </w:style>
-  <w:style w:type="character" w:customStyle="1" w:styleId="CaptionChar">
-    <w:name w:val="Caption Char"/>
-    <w:basedOn w:val="DefaultParagraphFont"/>
-    <w:link w:val="Caption"/>
+  <w:style w:type="character" w:customStyle="1" w:styleId="DescripcinCar">
+    <w:name w:val="Descripción Car"/>
+    <w:basedOn w:val="Fuentedeprrafopredeter"/>
+    <w:link w:val="Descripcin"/>
   </w:style>
   <w:style w:type="character" w:customStyle="1" w:styleId="VerbatimChar">
     <w:name w:val="Verbatim Char"/>
-    <w:basedOn w:val="CaptionChar"/>
+    <w:basedOn w:val="DescripcinCar"/>
     <w:link w:val="SourceCode"/>
     <w:rPr>
       <w:rFonts w:ascii="Consolas" w:hAnsi="Consolas"/>
       <w:sz w:val="22"/>
     </w:rPr>
   </w:style>
-  <w:style w:type="character" w:styleId="FootnoteReference">
+  <w:style w:type="character" w:styleId="Refdenotaalpie">
     <w:name w:val="footnote reference"/>
-    <w:basedOn w:val="CaptionChar"/>
+    <w:basedOn w:val="DescripcinCar"/>
     <w:rPr>
       <w:vertAlign w:val="superscript"/>
     </w:rPr>
   </w:style>
-  <w:style w:type="character" w:styleId="Hyperlink">
+  <w:style w:type="character" w:styleId="Hipervnculo">
     <w:name w:val="Hyperlink"/>
-    <w:basedOn w:val="CaptionChar"/>
+    <w:basedOn w:val="DescripcinCar"/>
     <w:uiPriority w:val="99"/>
     <w:rPr>
       <w:color w:val="4F81BD" w:themeColor="accent1"/>
     </w:rPr>
   </w:style>
-  <w:style w:type="paragraph" w:styleId="TOCHeading">
+  <w:style w:type="paragraph" w:styleId="TtuloTDC">
     <w:name w:val="TOC Heading"/>
-    <w:basedOn w:val="Heading1"/>
-    <w:next w:val="BodyText"/>
+    <w:basedOn w:val="Ttulo1"/>
+    <w:next w:val="Textoindependiente"/>
     <w:uiPriority w:val="39"/>
     <w:unhideWhenUsed/>
     <w:qFormat/>
@@ -11073,7 +11078,7 @@
       <w:shd w:val="clear" w:color="auto" w:fill="F8F8F8"/>
     </w:rPr>
   </w:style>
-  <w:style w:type="paragraph" w:styleId="TOC1">
+  <w:style w:type="paragraph" w:styleId="TDC1">
     <w:name w:val="toc 1"/>
     <w:basedOn w:val="Normal"/>
     <w:next w:val="Normal"/>
@@ -11084,7 +11089,7 @@
       <w:spacing w:after="100"/>
     </w:pPr>
   </w:style>
-  <w:style w:type="paragraph" w:styleId="TOC2">
+  <w:style w:type="paragraph" w:styleId="TDC2">
     <w:name w:val="toc 2"/>
     <w:basedOn w:val="Normal"/>
     <w:next w:val="Normal"/>
@@ -11096,7 +11101,7 @@
       <w:ind w:left="240"/>
     </w:pPr>
   </w:style>
-  <w:style w:type="paragraph" w:styleId="TOC3">
+  <w:style w:type="paragraph" w:styleId="TDC3">
     <w:name w:val="toc 3"/>
     <w:basedOn w:val="Normal"/>
     <w:next w:val="Normal"/>
@@ -11108,10 +11113,10 @@
       <w:ind w:left="480"/>
     </w:pPr>
   </w:style>
-  <w:style w:type="paragraph" w:styleId="BalloonText">
+  <w:style w:type="paragraph" w:styleId="Textodeglobo">
     <w:name w:val="Balloon Text"/>
     <w:basedOn w:val="Normal"/>
-    <w:link w:val="BalloonTextChar"/>
+    <w:link w:val="TextodegloboCar"/>
     <w:rsid w:val="005B2BD7"/>
     <w:pPr>
       <w:spacing w:after="0"/>
@@ -11122,10 +11127,10 @@
       <w:szCs w:val="16"/>
     </w:rPr>
   </w:style>
-  <w:style w:type="character" w:customStyle="1" w:styleId="BalloonTextChar">
-    <w:name w:val="Balloon Text Char"/>
-    <w:basedOn w:val="DefaultParagraphFont"/>
-    <w:link w:val="BalloonText"/>
+  <w:style w:type="character" w:customStyle="1" w:styleId="TextodegloboCar">
+    <w:name w:val="Texto de globo Car"/>
+    <w:basedOn w:val="Fuentedeprrafopredeter"/>
+    <w:link w:val="Textodeglobo"/>
     <w:rsid w:val="005B2BD7"/>
     <w:rPr>
       <w:rFonts w:ascii="Tahoma" w:hAnsi="Tahoma" w:cs="Tahoma"/>
@@ -11133,10 +11138,10 @@
       <w:szCs w:val="16"/>
     </w:rPr>
   </w:style>
-  <w:style w:type="paragraph" w:styleId="Header">
+  <w:style w:type="paragraph" w:styleId="Encabezado">
     <w:name w:val="header"/>
     <w:basedOn w:val="Normal"/>
-    <w:link w:val="HeaderChar"/>
+    <w:link w:val="EncabezadoCar"/>
     <w:unhideWhenUsed/>
     <w:rsid w:val="00C704D4"/>
     <w:pPr>
@@ -11147,10 +11152,10 @@
       <w:spacing w:after="0" w:line="240" w:lineRule="auto"/>
     </w:pPr>
   </w:style>
-  <w:style w:type="character" w:customStyle="1" w:styleId="HeaderChar">
-    <w:name w:val="Header Char"/>
-    <w:basedOn w:val="DefaultParagraphFont"/>
-    <w:link w:val="Header"/>
+  <w:style w:type="character" w:customStyle="1" w:styleId="EncabezadoCar">
+    <w:name w:val="Encabezado Car"/>
+    <w:basedOn w:val="Fuentedeprrafopredeter"/>
+    <w:link w:val="Encabezado"/>
     <w:rsid w:val="00C704D4"/>
     <w:rPr>
       <w:rFonts w:ascii="Open Sans Light" w:hAnsi="Open Sans Light"/>
@@ -11159,10 +11164,10 @@
       <w:lang w:val="es-ES"/>
     </w:rPr>
   </w:style>
-  <w:style w:type="paragraph" w:styleId="Footer">
+  <w:style w:type="paragraph" w:styleId="Piedepgina">
     <w:name w:val="footer"/>
     <w:basedOn w:val="Normal"/>
-    <w:link w:val="FooterChar"/>
+    <w:link w:val="PiedepginaCar"/>
     <w:unhideWhenUsed/>
     <w:rsid w:val="00C704D4"/>
     <w:pPr>
@@ -11173,10 +11178,10 @@
       <w:spacing w:after="0" w:line="240" w:lineRule="auto"/>
     </w:pPr>
   </w:style>
-  <w:style w:type="character" w:customStyle="1" w:styleId="FooterChar">
-    <w:name w:val="Footer Char"/>
-    <w:basedOn w:val="DefaultParagraphFont"/>
-    <w:link w:val="Footer"/>
+  <w:style w:type="character" w:customStyle="1" w:styleId="PiedepginaCar">
+    <w:name w:val="Pie de página Car"/>
+    <w:basedOn w:val="Fuentedeprrafopredeter"/>
+    <w:link w:val="Piedepgina"/>
     <w:rsid w:val="00C704D4"/>
     <w:rPr>
       <w:rFonts w:ascii="Open Sans Light" w:hAnsi="Open Sans Light"/>
@@ -11185,7 +11190,7 @@
       <w:lang w:val="es-ES"/>
     </w:rPr>
   </w:style>
-  <w:style w:type="paragraph" w:styleId="ListParagraph">
+  <w:style w:type="paragraph" w:styleId="Prrafodelista">
     <w:name w:val="List Paragraph"/>
     <w:basedOn w:val="Normal"/>
     <w:uiPriority w:val="34"/>
@@ -11196,10 +11201,10 @@
       <w:contextualSpacing/>
     </w:pPr>
   </w:style>
-  <w:style w:type="character" w:customStyle="1" w:styleId="Heading1Char">
-    <w:name w:val="Heading 1 Char"/>
-    <w:basedOn w:val="DefaultParagraphFont"/>
-    <w:link w:val="Heading1"/>
+  <w:style w:type="character" w:customStyle="1" w:styleId="Ttulo1Car">
+    <w:name w:val="Título 1 Car"/>
+    <w:basedOn w:val="Fuentedeprrafopredeter"/>
+    <w:link w:val="Ttulo1"/>
     <w:uiPriority w:val="9"/>
     <w:rsid w:val="00C704D4"/>
     <w:rPr>
@@ -11212,10 +11217,10 @@
       <w:lang w:val="es-ES"/>
     </w:rPr>
   </w:style>
-  <w:style w:type="character" w:customStyle="1" w:styleId="Heading2Char">
-    <w:name w:val="Heading 2 Char"/>
-    <w:basedOn w:val="DefaultParagraphFont"/>
-    <w:link w:val="Heading2"/>
+  <w:style w:type="character" w:customStyle="1" w:styleId="Ttulo2Car">
+    <w:name w:val="Título 2 Car"/>
+    <w:basedOn w:val="Fuentedeprrafopredeter"/>
+    <w:link w:val="Ttulo2"/>
     <w:uiPriority w:val="9"/>
     <w:rsid w:val="00C704D4"/>
     <w:rPr>
@@ -11228,10 +11233,10 @@
       <w:lang w:val="es-ES"/>
     </w:rPr>
   </w:style>
-  <w:style w:type="character" w:customStyle="1" w:styleId="Heading3Char">
-    <w:name w:val="Heading 3 Char"/>
-    <w:basedOn w:val="DefaultParagraphFont"/>
-    <w:link w:val="Heading3"/>
+  <w:style w:type="character" w:customStyle="1" w:styleId="Ttulo3Car">
+    <w:name w:val="Título 3 Car"/>
+    <w:basedOn w:val="Fuentedeprrafopredeter"/>
+    <w:link w:val="Ttulo3"/>
     <w:uiPriority w:val="9"/>
     <w:rsid w:val="00C704D4"/>
     <w:rPr>
@@ -11244,7 +11249,7 @@
       <w:lang w:val="es-ES"/>
     </w:rPr>
   </w:style>
-  <w:style w:type="character" w:styleId="PageNumber">
+  <w:style w:type="character" w:styleId="Nmerodepgina">
     <w:name w:val="page number"/>
     <w:rsid w:val="00C704D4"/>
     <w:rPr>
@@ -11254,10 +11259,10 @@
       <w:lang w:val="es-ES"/>
     </w:rPr>
   </w:style>
-  <w:style w:type="character" w:customStyle="1" w:styleId="BodyTextChar">
-    <w:name w:val="Body Text Char"/>
-    <w:basedOn w:val="DefaultParagraphFont"/>
-    <w:link w:val="BodyText"/>
+  <w:style w:type="character" w:customStyle="1" w:styleId="TextoindependienteCar">
+    <w:name w:val="Texto independiente Car"/>
+    <w:basedOn w:val="Fuentedeprrafopredeter"/>
+    <w:link w:val="Textoindependiente"/>
     <w:uiPriority w:val="99"/>
     <w:rsid w:val="00C704D4"/>
     <w:rPr>
@@ -11267,7 +11272,7 @@
       <w:lang w:val="es-ES"/>
     </w:rPr>
   </w:style>
-  <w:style w:type="paragraph" w:styleId="TOC4">
+  <w:style w:type="paragraph" w:styleId="TDC4">
     <w:name w:val="toc 4"/>
     <w:basedOn w:val="Normal"/>
     <w:next w:val="Normal"/>
@@ -11284,7 +11289,7 @@
       <w:lang w:eastAsia="es-ES"/>
     </w:rPr>
   </w:style>
-  <w:style w:type="paragraph" w:styleId="TOC5">
+  <w:style w:type="paragraph" w:styleId="TDC5">
     <w:name w:val="toc 5"/>
     <w:basedOn w:val="Normal"/>
     <w:next w:val="Normal"/>
@@ -11301,7 +11306,7 @@
       <w:lang w:eastAsia="es-ES"/>
     </w:rPr>
   </w:style>
-  <w:style w:type="paragraph" w:styleId="TOC6">
+  <w:style w:type="paragraph" w:styleId="TDC6">
     <w:name w:val="toc 6"/>
     <w:basedOn w:val="Normal"/>
     <w:next w:val="Normal"/>
@@ -11318,7 +11323,7 @@
       <w:lang w:eastAsia="es-ES"/>
     </w:rPr>
   </w:style>
-  <w:style w:type="paragraph" w:styleId="TOC7">
+  <w:style w:type="paragraph" w:styleId="TDC7">
     <w:name w:val="toc 7"/>
     <w:basedOn w:val="Normal"/>
     <w:next w:val="Normal"/>
@@ -11335,7 +11340,7 @@
       <w:lang w:eastAsia="es-ES"/>
     </w:rPr>
   </w:style>
-  <w:style w:type="paragraph" w:styleId="TOC8">
+  <w:style w:type="paragraph" w:styleId="TDC8">
     <w:name w:val="toc 8"/>
     <w:basedOn w:val="Normal"/>
     <w:next w:val="Normal"/>
@@ -11352,7 +11357,7 @@
       <w:lang w:eastAsia="es-ES"/>
     </w:rPr>
   </w:style>
-  <w:style w:type="paragraph" w:styleId="TOC9">
+  <w:style w:type="paragraph" w:styleId="TDC9">
     <w:name w:val="toc 9"/>
     <w:basedOn w:val="Normal"/>
     <w:next w:val="Normal"/>
@@ -11392,10 +11397,10 @@
       <w:lang w:val="en-US"/>
     </w:rPr>
   </w:style>
-  <w:style w:type="paragraph" w:styleId="EndnoteText">
+  <w:style w:type="paragraph" w:styleId="Textonotaalfinal">
     <w:name w:val="endnote text"/>
     <w:basedOn w:val="Normal"/>
-    <w:link w:val="EndnoteTextChar"/>
+    <w:link w:val="TextonotaalfinalCar"/>
     <w:rsid w:val="000944A8"/>
     <w:pPr>
       <w:spacing w:after="0" w:line="240" w:lineRule="auto"/>
@@ -11417,10 +11422,10 @@
       <w:shd w:val="clear" w:color="auto" w:fill="FFFFFF" w:themeFill="background1"/>
     </w:rPr>
   </w:style>
-  <w:style w:type="character" w:customStyle="1" w:styleId="EndnoteTextChar">
-    <w:name w:val="Endnote Text Char"/>
-    <w:basedOn w:val="DefaultParagraphFont"/>
-    <w:link w:val="EndnoteText"/>
+  <w:style w:type="character" w:customStyle="1" w:styleId="TextonotaalfinalCar">
+    <w:name w:val="Texto nota al final Car"/>
+    <w:basedOn w:val="Fuentedeprrafopredeter"/>
+    <w:link w:val="Textonotaalfinal"/>
     <w:rsid w:val="000944A8"/>
     <w:rPr>
       <w:rFonts w:ascii="Open Sans Light" w:hAnsi="Open Sans Light"/>
@@ -11429,17 +11434,17 @@
       <w:lang w:val="es-ES"/>
     </w:rPr>
   </w:style>
-  <w:style w:type="character" w:styleId="EndnoteReference">
+  <w:style w:type="character" w:styleId="Refdenotaalfinal">
     <w:name w:val="endnote reference"/>
-    <w:basedOn w:val="DefaultParagraphFont"/>
+    <w:basedOn w:val="Fuentedeprrafopredeter"/>
     <w:rsid w:val="000944A8"/>
     <w:rPr>
       <w:vertAlign w:val="superscript"/>
     </w:rPr>
   </w:style>
-  <w:style w:type="table" w:styleId="TableGrid">
+  <w:style w:type="table" w:styleId="Tablaconcuadrcula">
     <w:name w:val="Table Grid"/>
-    <w:basedOn w:val="TableNormal"/>
+    <w:basedOn w:val="Tablanormal"/>
     <w:rsid w:val="00781AF3"/>
     <w:pPr>
       <w:spacing w:after="0"/>
@@ -11474,7 +11479,7 @@
   </w:style>
   <w:style w:type="character" w:customStyle="1" w:styleId="MDTextoNormalCarCar">
     <w:name w:val="MD_TextoNormal Car Car"/>
-    <w:basedOn w:val="DefaultParagraphFont"/>
+    <w:basedOn w:val="Fuentedeprrafopredeter"/>
     <w:link w:val="MDTextoNormal"/>
     <w:rsid w:val="00432DB1"/>
     <w:rPr>
@@ -11677,10 +11682,10 @@
     <w:basedOn w:val="MDAUTImportante"/>
     <w:rsid w:val="003F7008"/>
   </w:style>
-  <w:style w:type="paragraph" w:styleId="HTMLPreformatted">
+  <w:style w:type="paragraph" w:styleId="HTMLconformatoprevio">
     <w:name w:val="HTML Preformatted"/>
     <w:basedOn w:val="Normal"/>
-    <w:link w:val="HTMLPreformattedChar"/>
+    <w:link w:val="HTMLconformatoprevioCar"/>
     <w:uiPriority w:val="99"/>
     <w:unhideWhenUsed/>
     <w:rsid w:val="00A65363"/>
@@ -11712,10 +11717,10 @@
       <w:lang w:eastAsia="es-ES"/>
     </w:rPr>
   </w:style>
-  <w:style w:type="character" w:customStyle="1" w:styleId="HTMLPreformattedChar">
-    <w:name w:val="HTML Preformatted Char"/>
-    <w:basedOn w:val="DefaultParagraphFont"/>
-    <w:link w:val="HTMLPreformatted"/>
+  <w:style w:type="character" w:customStyle="1" w:styleId="HTMLconformatoprevioCar">
+    <w:name w:val="HTML con formato previo Car"/>
+    <w:basedOn w:val="Fuentedeprrafopredeter"/>
+    <w:link w:val="HTMLconformatoprevio"/>
     <w:uiPriority w:val="99"/>
     <w:rsid w:val="00A65363"/>
     <w:rPr>
@@ -11727,62 +11732,62 @@
   </w:style>
   <w:style w:type="character" w:customStyle="1" w:styleId="kn">
     <w:name w:val="kn"/>
-    <w:basedOn w:val="DefaultParagraphFont"/>
+    <w:basedOn w:val="Fuentedeprrafopredeter"/>
     <w:rsid w:val="00A65363"/>
   </w:style>
   <w:style w:type="character" w:customStyle="1" w:styleId="nn">
     <w:name w:val="nn"/>
-    <w:basedOn w:val="DefaultParagraphFont"/>
+    <w:basedOn w:val="Fuentedeprrafopredeter"/>
     <w:rsid w:val="00A65363"/>
   </w:style>
   <w:style w:type="character" w:customStyle="1" w:styleId="k">
     <w:name w:val="k"/>
-    <w:basedOn w:val="DefaultParagraphFont"/>
+    <w:basedOn w:val="Fuentedeprrafopredeter"/>
     <w:rsid w:val="00A65363"/>
   </w:style>
   <w:style w:type="character" w:customStyle="1" w:styleId="n">
     <w:name w:val="n"/>
-    <w:basedOn w:val="DefaultParagraphFont"/>
+    <w:basedOn w:val="Fuentedeprrafopredeter"/>
     <w:rsid w:val="00A65363"/>
   </w:style>
   <w:style w:type="character" w:customStyle="1" w:styleId="o">
     <w:name w:val="o"/>
-    <w:basedOn w:val="DefaultParagraphFont"/>
+    <w:basedOn w:val="Fuentedeprrafopredeter"/>
     <w:rsid w:val="00A65363"/>
   </w:style>
   <w:style w:type="character" w:customStyle="1" w:styleId="p">
     <w:name w:val="p"/>
-    <w:basedOn w:val="DefaultParagraphFont"/>
+    <w:basedOn w:val="Fuentedeprrafopredeter"/>
     <w:rsid w:val="00A65363"/>
   </w:style>
   <w:style w:type="character" w:customStyle="1" w:styleId="s2">
     <w:name w:val="s2"/>
-    <w:basedOn w:val="DefaultParagraphFont"/>
+    <w:basedOn w:val="Fuentedeprrafopredeter"/>
     <w:rsid w:val="00A65363"/>
   </w:style>
   <w:style w:type="character" w:customStyle="1" w:styleId="mi">
     <w:name w:val="mi"/>
-    <w:basedOn w:val="DefaultParagraphFont"/>
+    <w:basedOn w:val="Fuentedeprrafopredeter"/>
     <w:rsid w:val="00A65363"/>
   </w:style>
   <w:style w:type="character" w:customStyle="1" w:styleId="s1">
     <w:name w:val="s1"/>
-    <w:basedOn w:val="DefaultParagraphFont"/>
+    <w:basedOn w:val="Fuentedeprrafopredeter"/>
     <w:rsid w:val="004D2F3A"/>
   </w:style>
   <w:style w:type="character" w:customStyle="1" w:styleId="c1">
     <w:name w:val="c1"/>
-    <w:basedOn w:val="DefaultParagraphFont"/>
+    <w:basedOn w:val="Fuentedeprrafopredeter"/>
     <w:rsid w:val="008466E4"/>
   </w:style>
   <w:style w:type="character" w:customStyle="1" w:styleId="nb">
     <w:name w:val="nb"/>
-    <w:basedOn w:val="DefaultParagraphFont"/>
+    <w:basedOn w:val="Fuentedeprrafopredeter"/>
     <w:rsid w:val="00153411"/>
   </w:style>
   <w:style w:type="character" w:customStyle="1" w:styleId="mf">
     <w:name w:val="mf"/>
-    <w:basedOn w:val="DefaultParagraphFont"/>
+    <w:basedOn w:val="Fuentedeprrafopredeter"/>
     <w:rsid w:val="008138ED"/>
   </w:style>
 </w:styles>

</xml_diff>